<commit_message>
Updates to OSESMO Optimization Algorithm Outline
Minor corrections to OSESMO Optimization Algorithm Outline.
</commit_message>
<xml_diff>
--- a/Documentation/OSESMO Optimization Algorithm Outline.docx
+++ b/Documentation/OSESMO Optimization Algorithm Outline.docx
@@ -1,6 +1,6 @@
 
 <file path=word/document.xml><?xml version="1.0" encoding="utf-8"?>
-<w:document xmlns:wpc="http://schemas.microsoft.com/office/word/2010/wordprocessingCanvas" xmlns:cx="http://schemas.microsoft.com/office/drawing/2014/chartex" xmlns:cx1="http://schemas.microsoft.com/office/drawing/2015/9/8/chartex" xmlns:cx2="http://schemas.microsoft.com/office/drawing/2015/10/21/chartex" xmlns:cx3="http://schemas.microsoft.com/office/drawing/2016/5/9/chartex" xmlns:cx4="http://schemas.microsoft.com/office/drawing/2016/5/10/chartex" xmlns:cx5="http://schemas.microsoft.com/office/drawing/2016/5/11/chartex" xmlns:cx6="http://schemas.microsoft.com/office/drawing/2016/5/12/chartex" xmlns:cx7="http://schemas.microsoft.com/office/drawing/2016/5/13/chartex" xmlns:cx8="http://schemas.microsoft.com/office/drawing/2016/5/14/chartex" xmlns:mc="http://schemas.openxmlformats.org/markup-compatibility/2006" xmlns:aink="http://schemas.microsoft.com/office/drawing/2016/ink" xmlns:am3d="http://schemas.microsoft.com/office/drawing/2017/model3d" xmlns:o="urn:schemas-microsoft-com:office:office" xmlns:r="http://schemas.openxmlformats.org/officeDocument/2006/relationships" xmlns:m="http://schemas.openxmlformats.org/officeDocument/2006/math" xmlns:v="urn:schemas-microsoft-com:vml" xmlns:wp14="http://schemas.microsoft.com/office/word/2010/wordprocessingDrawing" xmlns:wp="http://schemas.openxmlformats.org/drawingml/2006/wordprocessingDrawing" xmlns:w10="urn:schemas-microsoft-com:office:word" xmlns:w="http://schemas.openxmlformats.org/wordprocessingml/2006/main" xmlns:w14="http://schemas.microsoft.com/office/word/2010/wordml" xmlns:w15="http://schemas.microsoft.com/office/word/2012/wordml" xmlns:w16cid="http://schemas.microsoft.com/office/word/2016/wordml/cid" xmlns:w16se="http://schemas.microsoft.com/office/word/2015/wordml/symex" xmlns:wpg="http://schemas.microsoft.com/office/word/2010/wordprocessingGroup" xmlns:wpi="http://schemas.microsoft.com/office/word/2010/wordprocessingInk" xmlns:wne="http://schemas.microsoft.com/office/word/2006/wordml" xmlns:wps="http://schemas.microsoft.com/office/word/2010/wordprocessingShape" mc:Ignorable="w14 w15 w16se w16cid wp14">
+<w:document xmlns:wpc="http://schemas.microsoft.com/office/word/2010/wordprocessingCanvas" xmlns:mo="http://schemas.microsoft.com/office/mac/office/2008/main" xmlns:mc="http://schemas.openxmlformats.org/markup-compatibility/2006" xmlns:mv="urn:schemas-microsoft-com:mac:vml" xmlns:o="urn:schemas-microsoft-com:office:office" xmlns:r="http://schemas.openxmlformats.org/officeDocument/2006/relationships" xmlns:m="http://schemas.openxmlformats.org/officeDocument/2006/math" xmlns:v="urn:schemas-microsoft-com:vml" xmlns:wp14="http://schemas.microsoft.com/office/word/2010/wordprocessingDrawing" xmlns:wp="http://schemas.openxmlformats.org/drawingml/2006/wordprocessingDrawing" xmlns:w10="urn:schemas-microsoft-com:office:word" xmlns:w="http://schemas.openxmlformats.org/wordprocessingml/2006/main" xmlns:w14="http://schemas.microsoft.com/office/word/2010/wordml" xmlns:wpg="http://schemas.microsoft.com/office/word/2010/wordprocessingGroup" xmlns:wpi="http://schemas.microsoft.com/office/word/2010/wordprocessingInk" xmlns:wne="http://schemas.microsoft.com/office/word/2006/wordml" xmlns:wps="http://schemas.microsoft.com/office/word/2010/wordprocessingShape" mc:Ignorable="w14 wp14">
   <w:body>
     <w:p>
       <w:pPr>
@@ -387,6 +387,7 @@
         </m:oMath>
       </m:oMathPara>
     </w:p>
+    <w:p/>
     <w:p>
       <m:oMathPara>
         <m:oMath>
@@ -516,6 +517,7 @@
         </m:oMath>
       </m:oMathPara>
     </w:p>
+    <w:p/>
     <w:p>
       <m:oMathPara>
         <m:oMath>
@@ -697,6 +699,7 @@
         </m:oMath>
       </m:oMathPara>
     </w:p>
+    <w:p/>
     <w:p>
       <w:pPr>
         <w:jc w:val="center"/>
@@ -714,6 +717,11 @@
       </w:r>
     </w:p>
     <w:p>
+      <w:pPr>
+        <w:jc w:val="center"/>
+      </w:pPr>
+    </w:p>
+    <w:p>
       <m:oMathPara>
         <m:oMath>
           <m:sSub>
@@ -783,6 +791,7 @@
         </m:oMath>
       </m:oMathPara>
     </w:p>
+    <w:p/>
     <w:p>
       <m:oMathPara>
         <m:oMath>
@@ -853,6 +862,7 @@
         </m:oMath>
       </m:oMathPara>
     </w:p>
+    <w:p/>
     <w:p>
       <m:oMathPara>
         <m:oMath>
@@ -1491,23 +1501,64 @@
       </w:r>
     </w:p>
     <w:p/>
-    <w:p/>
+    <w:p>
+      <w:r>
+        <w:br w:type="page"/>
+      </w:r>
+    </w:p>
+    <w:p>
+      <w:r>
+        <w:lastRenderedPageBreak/>
+        <w:t xml:space="preserve">The objective function aims to minimize the total </w:t>
+      </w:r>
+      <w:r>
+        <w:t>variable</w:t>
+      </w:r>
+      <w:r>
+        <w:t xml:space="preserve"> </w:t>
+      </w:r>
+      <w:r>
+        <w:t>customer cost over the set time horizon. This cost has a number of components:</w:t>
+      </w:r>
+    </w:p>
     <w:p/>
     <w:p>
-      <w:r>
-        <w:br w:type="page"/>
-      </w:r>
-    </w:p>
-    <w:p>
-      <w:r>
-        <w:lastRenderedPageBreak/>
-        <w:t xml:space="preserve">The objective function aims to minimize the total </w:t>
-      </w:r>
-      <w:r>
-        <w:t xml:space="preserve">non-fixed </w:t>
-      </w:r>
-      <w:r>
-        <w:t>customer cost over the set time horizon. This cost has a number of components:</w:t>
+      <w:pPr>
+        <w:pStyle w:val="ListParagraph"/>
+        <w:numPr>
+          <w:ilvl w:val="0"/>
+          <w:numId w:val="1"/>
+        </w:numPr>
+      </w:pPr>
+      <w:r>
+        <w:t xml:space="preserve">The net customer demand in each timestep (gross customer </w:t>
+      </w:r>
+      <w:r>
+        <w:t>demand</w:t>
+      </w:r>
+      <w:r>
+        <w:t>,</w:t>
+      </w:r>
+      <w:r>
+        <w:t xml:space="preserve"> </w:t>
+      </w:r>
+      <w:r>
+        <w:t xml:space="preserve">minus power produced by solar if applicable, </w:t>
+      </w:r>
+      <w:r>
+        <w:t>plus</w:t>
+      </w:r>
+      <w:r>
+        <w:t xml:space="preserve"> power consumed by the battery</w:t>
+      </w:r>
+      <w:r>
+        <w:t>,</w:t>
+      </w:r>
+      <w:r>
+        <w:t xml:space="preserve"> minus power discharged from the battery) is multiplied</w:t>
+      </w:r>
+      <w:r>
+        <w:t xml:space="preserve"> by the volumetric energy rate.</w:t>
       </w:r>
     </w:p>
     <w:p>
@@ -1519,31 +1570,22 @@
         </w:numPr>
       </w:pPr>
       <w:r>
-        <w:t xml:space="preserve">The net customer demand in each timestep (gross customer </w:t>
-      </w:r>
-      <w:r>
-        <w:t>demand</w:t>
-      </w:r>
-      <w:r>
-        <w:t>,</w:t>
-      </w:r>
-      <w:r>
-        <w:t xml:space="preserve"> </w:t>
-      </w:r>
-      <w:r>
-        <w:t>plus</w:t>
-      </w:r>
-      <w:r>
-        <w:t xml:space="preserve"> power consumed by the battery</w:t>
-      </w:r>
-      <w:r>
-        <w:t>,</w:t>
-      </w:r>
-      <w:r>
-        <w:t xml:space="preserve"> minus power discharged from the battery) is multiplied</w:t>
-      </w:r>
-      <w:r>
-        <w:t xml:space="preserve"> by the volumetric energy rate.</w:t>
+        <w:t xml:space="preserve">The cost associated with a dynamic emissions-based economic signal, </w:t>
+      </w:r>
+      <w:r>
+        <w:t>equal to</w:t>
+      </w:r>
+      <w:r>
+        <w:t xml:space="preserve"> the </w:t>
+      </w:r>
+      <w:r>
+        <w:t xml:space="preserve">forecasted or </w:t>
+      </w:r>
+      <w:r>
+        <w:t>real-time marginal carbon emissions rate multiplied</w:t>
+      </w:r>
+      <w:r>
+        <w:t xml:space="preserve"> by a carbon price.</w:t>
       </w:r>
     </w:p>
     <w:p>
@@ -1555,27 +1597,6 @@
         </w:numPr>
       </w:pPr>
       <w:r>
-        <w:t xml:space="preserve">The cost associated with a dynamic emissions-based economic signal, </w:t>
-      </w:r>
-      <w:r>
-        <w:t>equal to</w:t>
-      </w:r>
-      <w:r>
-        <w:t xml:space="preserve"> the real-time marginal carbon emissions rate multiplied</w:t>
-      </w:r>
-      <w:r>
-        <w:t xml:space="preserve"> by a carbon price.</w:t>
-      </w:r>
-    </w:p>
-    <w:p>
-      <w:pPr>
-        <w:pStyle w:val="ListParagraph"/>
-        <w:numPr>
-          <w:ilvl w:val="0"/>
-          <w:numId w:val="1"/>
-        </w:numPr>
-      </w:pPr>
-      <w:r>
         <w:t xml:space="preserve">The battery has a limited cycle life (assumed </w:t>
       </w:r>
       <w:r>
@@ -1589,6 +1610,9 @@
       </w:r>
       <w:r>
         <w:t>incurs a cost on the value of the asset.</w:t>
+      </w:r>
+      <w:r>
+        <w:t xml:space="preserve"> Note that this cycling penalty only applies to lithium-ion batteries; flow batteries do not experience cycling-related degradation in this way.</w:t>
       </w:r>
     </w:p>
     <w:p>
@@ -1972,7 +1996,13 @@
         <w:t>.</w:t>
       </w:r>
       <w:r>
-        <w:t xml:space="preserve"> Power flowing into or out of the battery must be less than or equal to the rated power of the battery (or battery inverter), and greater than 0.</w:t>
+        <w:t xml:space="preserve"> Power flowing into or out of the battery must be less than or equal to the rated power of the battery (or battery inverter), and greater than 0</w:t>
+      </w:r>
+      <w:r>
+        <w:t xml:space="preserve"> kW</w:t>
+      </w:r>
+      <w:r>
+        <w:t>.</w:t>
       </w:r>
       <w:r>
         <w:t xml:space="preserve"> Power flowing into the battery includes both power from the PV system and power from the grid.</w:t>
@@ -2127,13 +2157,25 @@
       </m:oMath>
     </w:p>
     <w:p/>
-    <w:p/>
-    <w:p/>
     <w:p>
-      <w:r>
+      <w:pPr>
         <w:rPr>
           <w:b/>
         </w:rPr>
+      </w:pPr>
+      <w:r>
+        <w:rPr>
+          <w:b/>
+        </w:rPr>
+        <w:br w:type="page"/>
+      </w:r>
+    </w:p>
+    <w:p>
+      <w:r>
+        <w:rPr>
+          <w:b/>
+        </w:rPr>
+        <w:lastRenderedPageBreak/>
         <w:t>6-7</w:t>
       </w:r>
       <w:r>
@@ -2143,7 +2185,16 @@
         <w:t>.</w:t>
       </w:r>
       <w:r>
-        <w:t xml:space="preserve"> The energy level of the battery cannot be below 0 or above the </w:t>
+        <w:t xml:space="preserve"> The energy level of the battery cannot be below 0</w:t>
+      </w:r>
+      <w:r>
+        <w:t xml:space="preserve"> kWh</w:t>
+      </w:r>
+      <w:r>
+        <w:t>,</w:t>
+      </w:r>
+      <w:r>
+        <w:t xml:space="preserve"> or above the </w:t>
       </w:r>
       <w:r>
         <w:t>nameplate</w:t>
@@ -2215,19 +2266,16 @@
         <w:t xml:space="preserve"> The initial </w:t>
       </w:r>
       <w:r>
-        <w:t xml:space="preserve">and final states of charge </w:t>
+        <w:t>state of charge</w:t>
+      </w:r>
+      <w:r>
+        <w:t>/</w:t>
       </w:r>
       <w:r>
         <w:t xml:space="preserve">energy level of the battery </w:t>
       </w:r>
       <w:r>
-        <w:t>are</w:t>
-      </w:r>
-      <w:r>
-        <w:t xml:space="preserve"> set to </w:t>
-      </w:r>
-      <w:r>
-        <w:t xml:space="preserve">50% (0.5 * </w:t>
+        <w:t xml:space="preserve">is set to 30% (0.3 * </w:t>
       </w:r>
       <m:oMath>
         <m:sSub>
@@ -2264,7 +2312,13 @@
         </m:r>
       </m:oMath>
       <w:r>
-        <w:t xml:space="preserve">. The optimization algorithm will most likely discharge the battery </w:t>
+        <w:t xml:space="preserve"> at the beginning of the year.</w:t>
+      </w:r>
+      <w:r>
+        <w:t xml:space="preserve"> </w:t>
+      </w:r>
+      <w:r>
+        <w:t xml:space="preserve">The optimization algorithm will most likely discharge the battery </w:t>
       </w:r>
       <w:r>
         <w:t xml:space="preserve">as much as possible </w:t>
@@ -2273,7 +2327,16 @@
         <w:t>in the final timesteps</w:t>
       </w:r>
       <w:r>
-        <w:t xml:space="preserve"> of the time horizon to minimize the customer’s bill, a “greedy” dispatch action that would not be seen during continuous operation with an infinite time horizon. To create more realistic charge/discharge profiles during the first and last hours, the time horizon </w:t>
+        <w:t xml:space="preserve"> of the time horizon to minimize the customer’s bill, a “greedy” dispatch action that would not be seen during continuous operation with an infinite time horizon. To create more realistic charg</w:t>
+      </w:r>
+      <w:r>
+        <w:t>e/discharge profiles</w:t>
+      </w:r>
+      <w:r>
+        <w:t xml:space="preserve">, the time horizon </w:t>
+      </w:r>
+      <w:r>
+        <w:t xml:space="preserve">(here, a calendar month or billing period) </w:t>
       </w:r>
       <w:r>
         <w:t>is</w:t>
@@ -2282,7 +2345,7 @@
         <w:t xml:space="preserve"> “padded” </w:t>
       </w:r>
       <w:r>
-        <w:t xml:space="preserve">with extra days at the beginning and end to ensure that the initial and final </w:t>
+        <w:t xml:space="preserve">with extra days at the end to ensure that the final </w:t>
       </w:r>
       <w:r>
         <w:t>energy levels are</w:t>
@@ -2295,6 +2358,9 @@
       </w:r>
       <w:r>
         <w:t>.</w:t>
+      </w:r>
+      <w:r>
+        <w:t xml:space="preserve"> The initial state of charge in all months after the first is set equal to the final “unpadded” state of charge from the prior month to ensure continuity.</w:t>
       </w:r>
     </w:p>
     <w:p/>
@@ -2341,7 +2407,7 @@
             <w:rPr>
               <w:rFonts w:ascii="Cambria Math" w:hAnsi="Cambria Math"/>
             </w:rPr>
-            <m:t xml:space="preserve">0.5 * </m:t>
+            <m:t xml:space="preserve">0.3 * </m:t>
           </m:r>
           <m:sSub>
             <m:sSubPr>
@@ -2415,7 +2481,7 @@
             <w:rPr>
               <w:rFonts w:ascii="Cambria Math" w:hAnsi="Cambria Math"/>
             </w:rPr>
-            <m:t xml:space="preserve">0.5 * </m:t>
+            <m:t xml:space="preserve">0.3 * </m:t>
           </m:r>
           <m:sSub>
             <m:sSubPr>
@@ -2470,18 +2536,19 @@
         <w:t xml:space="preserve"> To include the demand charges while keeping the linear program optimization format</w:t>
       </w:r>
       <w:r>
-        <w:t xml:space="preserve"> (including a </w:t>
-      </w:r>
-      <w:proofErr w:type="gramStart"/>
-      <w:r>
-        <w:t>max(</w:t>
-      </w:r>
-      <w:proofErr w:type="gramEnd"/>
-      <w:r>
-        <w:t>) operator would make the problem nonlinear), an upper bound on net demand can be set as a decision variable, and then a constraint must be added to ensure that net demand in all timesteps is less than the optimally-set upper bound.</w:t>
-      </w:r>
-      <w:r>
-        <w:t xml:space="preserve"> If there is a PV panel generating electricity, this demand-capping is applied to the net load.</w:t>
+        <w:t xml:space="preserve"> (including a max() operator would make the problem nonlinear), an upper bound on net demand can be set as a decision variable, and then a constraint must be added to ensure that </w:t>
+      </w:r>
+      <w:r>
+        <w:t>demand net of the storage system (and PV if applicable)</w:t>
+      </w:r>
+      <w:r>
+        <w:t xml:space="preserve"> is less than the optimally-set upper bound</w:t>
+      </w:r>
+      <w:r>
+        <w:t xml:space="preserve"> in all timesteps</w:t>
+      </w:r>
+      <w:r>
+        <w:t>.</w:t>
       </w:r>
     </w:p>
     <w:p/>
@@ -2586,13 +2653,7 @@
             <w:rPr>
               <w:rFonts w:ascii="Cambria Math" w:hAnsi="Cambria Math"/>
             </w:rPr>
-            <m:t xml:space="preserve"> </m:t>
-          </m:r>
-          <m:r>
-            <w:rPr>
-              <w:rFonts w:ascii="Cambria Math" w:hAnsi="Cambria Math"/>
-            </w:rPr>
-            <m:t xml:space="preserve">+ </m:t>
+            <m:t xml:space="preserve"> + </m:t>
           </m:r>
           <m:sSub>
             <m:sSubPr>
@@ -2761,12 +2822,6 @@
       <w:r>
         <w:t xml:space="preserve"> respectively.</w:t>
       </w:r>
-      <w:r>
-        <w:t xml:space="preserve"> </w:t>
-      </w:r>
-      <w:r>
-        <w:t>If there is a PV panel generating electricity, this demand-capping is applied to the net load.</w:t>
-      </w:r>
     </w:p>
     <w:p/>
     <w:p>
@@ -2820,15 +2875,8 @@
               <m:r>
                 <w:rPr>
                   <w:rFonts w:ascii="Cambria Math" w:hAnsi="Cambria Math"/>
-                  <w:i/>
-                </w:rPr>
-                <w:sym w:font="Symbol" w:char="F0CE"/>
-              </m:r>
-              <m:r>
-                <w:rPr>
-                  <w:rFonts w:ascii="Cambria Math" w:hAnsi="Cambria Math"/>
-                </w:rPr>
-                <m:t xml:space="preserve"> </m:t>
+                </w:rPr>
+                <m:t>∈</m:t>
               </m:r>
               <m:r>
                 <m:rPr>
@@ -2861,13 +2909,7 @@
                 <w:rPr>
                   <w:rFonts w:ascii="Cambria Math" w:hAnsi="Cambria Math"/>
                 </w:rPr>
-                <m:t>-</m:t>
-              </m:r>
-              <m:r>
-                <w:rPr>
-                  <w:rFonts w:ascii="Cambria Math" w:hAnsi="Cambria Math"/>
-                </w:rPr>
-                <m:t xml:space="preserve"> </m:t>
+                <m:t xml:space="preserve">- </m:t>
               </m:r>
               <m:sSub>
                 <m:sSubPr>
@@ -2914,15 +2956,8 @@
                   <m:r>
                     <w:rPr>
                       <w:rFonts w:ascii="Cambria Math" w:hAnsi="Cambria Math"/>
-                      <w:i/>
-                    </w:rPr>
-                    <w:sym w:font="Symbol" w:char="F0CE"/>
-                  </m:r>
-                  <m:r>
-                    <w:rPr>
-                      <w:rFonts w:ascii="Cambria Math" w:hAnsi="Cambria Math"/>
-                    </w:rPr>
-                    <m:t xml:space="preserve"> </m:t>
+                    </w:rPr>
+                    <m:t>∈</m:t>
                   </m:r>
                   <m:r>
                     <m:rPr>
@@ -2939,13 +2974,7 @@
                 <w:rPr>
                   <w:rFonts w:ascii="Cambria Math" w:hAnsi="Cambria Math"/>
                 </w:rPr>
-                <m:t>+</m:t>
-              </m:r>
-              <m:r>
-                <w:rPr>
-                  <w:rFonts w:ascii="Cambria Math" w:hAnsi="Cambria Math"/>
-                </w:rPr>
-                <m:t>P</m:t>
+                <m:t>+P</m:t>
               </m:r>
             </m:e>
             <m:sub>
@@ -2976,15 +3005,8 @@
               <m:r>
                 <w:rPr>
                   <w:rFonts w:ascii="Cambria Math" w:hAnsi="Cambria Math"/>
-                  <w:i/>
-                </w:rPr>
-                <w:sym w:font="Symbol" w:char="F0CE"/>
-              </m:r>
-              <m:r>
-                <w:rPr>
-                  <w:rFonts w:ascii="Cambria Math" w:hAnsi="Cambria Math"/>
-                </w:rPr>
-                <m:t xml:space="preserve"> </m:t>
+                </w:rPr>
+                <m:t>∈</m:t>
               </m:r>
               <m:r>
                 <m:rPr>
@@ -3048,15 +3070,8 @@
               <m:r>
                 <w:rPr>
                   <w:rFonts w:ascii="Cambria Math" w:hAnsi="Cambria Math"/>
-                  <w:i/>
-                </w:rPr>
-                <w:sym w:font="Symbol" w:char="F0CE"/>
-              </m:r>
-              <m:r>
-                <w:rPr>
-                  <w:rFonts w:ascii="Cambria Math" w:hAnsi="Cambria Math"/>
-                </w:rPr>
-                <m:t xml:space="preserve"> </m:t>
+                </w:rPr>
+                <m:t>∈</m:t>
               </m:r>
               <m:r>
                 <m:rPr>
@@ -3133,9 +3148,6 @@
       <w:r>
         <w:t>part-peak demand charge applies only to timesteps that fall during part-peak timesteps.</w:t>
       </w:r>
-      <w:r>
-        <w:t xml:space="preserve"> If there is a PV panel generating electricity, this demand-capping is applied to the net load.</w:t>
-      </w:r>
     </w:p>
     <w:p/>
     <w:p>
@@ -3189,15 +3201,8 @@
               <m:r>
                 <w:rPr>
                   <w:rFonts w:ascii="Cambria Math" w:hAnsi="Cambria Math"/>
-                  <w:i/>
-                </w:rPr>
-                <w:sym w:font="Symbol" w:char="F0CE"/>
-              </m:r>
-              <m:r>
-                <w:rPr>
-                  <w:rFonts w:ascii="Cambria Math" w:hAnsi="Cambria Math"/>
-                </w:rPr>
-                <m:t xml:space="preserve"> </m:t>
+                </w:rPr>
+                <m:t>∈</m:t>
               </m:r>
               <m:r>
                 <m:rPr>
@@ -3261,15 +3266,8 @@
               <m:r>
                 <w:rPr>
                   <w:rFonts w:ascii="Cambria Math" w:hAnsi="Cambria Math"/>
-                  <w:i/>
-                </w:rPr>
-                <w:sym w:font="Symbol" w:char="F0CE"/>
-              </m:r>
-              <m:r>
-                <w:rPr>
-                  <w:rFonts w:ascii="Cambria Math" w:hAnsi="Cambria Math"/>
-                </w:rPr>
-                <m:t xml:space="preserve"> </m:t>
+                </w:rPr>
+                <m:t>∈</m:t>
               </m:r>
               <m:r>
                 <m:rPr>
@@ -3333,15 +3331,8 @@
               <m:r>
                 <w:rPr>
                   <w:rFonts w:ascii="Cambria Math" w:hAnsi="Cambria Math"/>
-                  <w:i/>
-                </w:rPr>
-                <w:sym w:font="Symbol" w:char="F0CE"/>
-              </m:r>
-              <m:r>
-                <w:rPr>
-                  <w:rFonts w:ascii="Cambria Math" w:hAnsi="Cambria Math"/>
-                </w:rPr>
-                <m:t xml:space="preserve"> </m:t>
+                </w:rPr>
+                <m:t>∈</m:t>
               </m:r>
               <m:r>
                 <m:rPr>
@@ -3405,15 +3396,8 @@
               <m:r>
                 <w:rPr>
                   <w:rFonts w:ascii="Cambria Math" w:hAnsi="Cambria Math"/>
-                  <w:i/>
-                </w:rPr>
-                <w:sym w:font="Symbol" w:char="F0CE"/>
-              </m:r>
-              <m:r>
-                <w:rPr>
-                  <w:rFonts w:ascii="Cambria Math" w:hAnsi="Cambria Math"/>
-                </w:rPr>
-                <m:t xml:space="preserve"> </m:t>
+                </w:rPr>
+                <m:t>∈</m:t>
               </m:r>
               <m:r>
                 <m:rPr>
@@ -3463,10 +3447,24 @@
     </w:p>
     <w:p/>
     <w:p>
-      <w:r>
+      <w:pPr>
         <w:rPr>
           <w:b/>
         </w:rPr>
+      </w:pPr>
+      <w:r>
+        <w:rPr>
+          <w:b/>
+        </w:rPr>
+        <w:br w:type="page"/>
+      </w:r>
+    </w:p>
+    <w:p>
+      <w:r>
+        <w:rPr>
+          <w:b/>
+        </w:rPr>
+        <w:lastRenderedPageBreak/>
         <w:t xml:space="preserve">13. </w:t>
       </w:r>
       <w:r>
@@ -3511,7 +3509,7 @@
                 <w:rPr>
                   <w:rFonts w:ascii="Cambria Math" w:hAnsi="Cambria Math"/>
                 </w:rPr>
-                <m:t>load</m:t>
+                <m:t>ES,in</m:t>
               </m:r>
             </m:sub>
           </m:sSub>
@@ -3586,13 +3584,216 @@
         </m:oMath>
       </m:oMathPara>
     </w:p>
+    <w:p/>
     <w:p>
       <w:r>
         <w:rPr>
           <w:b/>
         </w:rPr>
-        <w:lastRenderedPageBreak/>
-        <w:t>14.</w:t>
+        <w:t>1</w:t>
+      </w:r>
+      <w:r>
+        <w:rPr>
+          <w:b/>
+        </w:rPr>
+        <w:t>4</w:t>
+      </w:r>
+      <w:r>
+        <w:rPr>
+          <w:b/>
+        </w:rPr>
+        <w:t>.</w:t>
+      </w:r>
+      <w:r>
+        <w:t xml:space="preserve"> If there is a no-export restriction, net load must be greater or equal to zero. This applies to storage-only systems only, because solar-plus-storage systems are allowed to export to the grid.</w:t>
+      </w:r>
+    </w:p>
+    <w:p/>
+    <w:p>
+      <w:pPr>
+        <w:jc w:val="center"/>
+      </w:pPr>
+      <m:oMathPara>
+        <m:oMath>
+          <m:sSub>
+            <m:sSubPr>
+              <m:ctrlPr>
+                <w:rPr>
+                  <w:rFonts w:ascii="Cambria Math" w:hAnsi="Cambria Math"/>
+                  <w:i/>
+                </w:rPr>
+              </m:ctrlPr>
+            </m:sSubPr>
+            <m:e>
+              <m:r>
+                <w:rPr>
+                  <w:rFonts w:ascii="Cambria Math" w:hAnsi="Cambria Math"/>
+                </w:rPr>
+                <m:t>P</m:t>
+              </m:r>
+            </m:e>
+            <m:sub>
+              <m:r>
+                <w:rPr>
+                  <w:rFonts w:ascii="Cambria Math" w:hAnsi="Cambria Math"/>
+                </w:rPr>
+                <m:t>load</m:t>
+              </m:r>
+            </m:sub>
+          </m:sSub>
+          <m:d>
+            <m:dPr>
+              <m:ctrlPr>
+                <w:rPr>
+                  <w:rFonts w:ascii="Cambria Math" w:hAnsi="Cambria Math"/>
+                  <w:i/>
+                </w:rPr>
+              </m:ctrlPr>
+            </m:dPr>
+            <m:e>
+              <m:r>
+                <w:rPr>
+                  <w:rFonts w:ascii="Cambria Math" w:hAnsi="Cambria Math"/>
+                </w:rPr>
+                <m:t>t</m:t>
+              </m:r>
+            </m:e>
+          </m:d>
+          <m:r>
+            <w:rPr>
+              <w:rFonts w:ascii="Cambria Math" w:hAnsi="Cambria Math"/>
+            </w:rPr>
+            <m:t xml:space="preserve">+ </m:t>
+          </m:r>
+          <m:sSub>
+            <m:sSubPr>
+              <m:ctrlPr>
+                <w:rPr>
+                  <w:rFonts w:ascii="Cambria Math" w:hAnsi="Cambria Math"/>
+                  <w:i/>
+                </w:rPr>
+              </m:ctrlPr>
+            </m:sSubPr>
+            <m:e>
+              <m:r>
+                <w:rPr>
+                  <w:rFonts w:ascii="Cambria Math" w:hAnsi="Cambria Math"/>
+                </w:rPr>
+                <m:t>P</m:t>
+              </m:r>
+            </m:e>
+            <m:sub>
+              <m:r>
+                <w:rPr>
+                  <w:rFonts w:ascii="Cambria Math" w:hAnsi="Cambria Math"/>
+                </w:rPr>
+                <m:t>ES,in</m:t>
+              </m:r>
+            </m:sub>
+          </m:sSub>
+          <m:d>
+            <m:dPr>
+              <m:ctrlPr>
+                <w:rPr>
+                  <w:rFonts w:ascii="Cambria Math" w:hAnsi="Cambria Math"/>
+                  <w:i/>
+                </w:rPr>
+              </m:ctrlPr>
+            </m:dPr>
+            <m:e>
+              <m:r>
+                <w:rPr>
+                  <w:rFonts w:ascii="Cambria Math" w:hAnsi="Cambria Math"/>
+                </w:rPr>
+                <m:t>t</m:t>
+              </m:r>
+            </m:e>
+          </m:d>
+          <m:r>
+            <w:rPr>
+              <w:rFonts w:ascii="Cambria Math" w:hAnsi="Cambria Math"/>
+            </w:rPr>
+            <m:t xml:space="preserve">- </m:t>
+          </m:r>
+          <m:sSub>
+            <m:sSubPr>
+              <m:ctrlPr>
+                <w:rPr>
+                  <w:rFonts w:ascii="Cambria Math" w:hAnsi="Cambria Math"/>
+                  <w:i/>
+                </w:rPr>
+              </m:ctrlPr>
+            </m:sSubPr>
+            <m:e>
+              <m:r>
+                <w:rPr>
+                  <w:rFonts w:ascii="Cambria Math" w:hAnsi="Cambria Math"/>
+                </w:rPr>
+                <m:t>P</m:t>
+              </m:r>
+            </m:e>
+            <m:sub>
+              <m:r>
+                <w:rPr>
+                  <w:rFonts w:ascii="Cambria Math" w:hAnsi="Cambria Math"/>
+                </w:rPr>
+                <m:t>ES,out</m:t>
+              </m:r>
+            </m:sub>
+          </m:sSub>
+          <m:d>
+            <m:dPr>
+              <m:ctrlPr>
+                <w:rPr>
+                  <w:rFonts w:ascii="Cambria Math" w:hAnsi="Cambria Math"/>
+                  <w:i/>
+                </w:rPr>
+              </m:ctrlPr>
+            </m:dPr>
+            <m:e>
+              <m:r>
+                <w:rPr>
+                  <w:rFonts w:ascii="Cambria Math" w:hAnsi="Cambria Math"/>
+                </w:rPr>
+                <m:t>t</m:t>
+              </m:r>
+            </m:e>
+          </m:d>
+          <m:r>
+            <w:rPr>
+              <w:rFonts w:ascii="Cambria Math" w:hAnsi="Cambria Math"/>
+            </w:rPr>
+            <m:t>≥0</m:t>
+          </m:r>
+        </m:oMath>
+      </m:oMathPara>
+    </w:p>
+    <w:p>
+      <w:pPr>
+        <w:rPr>
+          <w:b/>
+        </w:rPr>
+      </w:pPr>
+    </w:p>
+    <w:p>
+      <w:pPr>
+        <w:rPr>
+          <w:b/>
+        </w:rPr>
+      </w:pPr>
+    </w:p>
+    <w:p>
+      <w:r>
+        <w:rPr>
+          <w:b/>
+        </w:rPr>
+        <w:t>15</w:t>
+      </w:r>
+      <w:r>
+        <w:rPr>
+          <w:b/>
+        </w:rPr>
+        <w:t>.</w:t>
       </w:r>
       <w:r>
         <w:t xml:space="preserve"> The Investor-Owned Utilities have suggested constraints on solar charging in particular hours as a proposed method for reducing greenhouse gas emissions associated with storage dispatch. Specifically, at least 50% of total charging would need to occur between 12:00 noon and 4:00 pm, and at least 50% of total discharging would need to occur between 4:00 pm and 9:00 pm.</w:t>
@@ -3714,15 +3915,14 @@
                       <m:r>
                         <w:rPr>
                           <w:rFonts w:ascii="Cambria Math" w:hAnsi="Cambria Math"/>
-                          <w:i/>
                         </w:rPr>
-                        <w:sym w:font="Symbol" w:char="F0CE"/>
+                        <m:t>∈</m:t>
                       </m:r>
                       <m:r>
                         <w:rPr>
                           <w:rFonts w:ascii="Cambria Math" w:hAnsi="Cambria Math"/>
                         </w:rPr>
-                        <m:t xml:space="preserve"> {12:00 noon- 4:00 pm}</m:t>
+                        <m:t>{12:00 noon- 4:00 pm}</m:t>
                       </m:r>
                     </m:e>
                   </m:d>
@@ -3934,15 +4134,14 @@
                   <m:r>
                     <w:rPr>
                       <w:rFonts w:ascii="Cambria Math" w:hAnsi="Cambria Math"/>
-                      <w:i/>
-                    </w:rPr>
-                    <w:sym w:font="Symbol" w:char="F0CE"/>
-                  </m:r>
-                  <m:r>
-                    <w:rPr>
-                      <w:rFonts w:ascii="Cambria Math" w:hAnsi="Cambria Math"/>
-                    </w:rPr>
-                    <m:t xml:space="preserve"> {12:00 noon- 4:00 pm}</m:t>
+                    </w:rPr>
+                    <m:t>∈</m:t>
+                  </m:r>
+                  <m:r>
+                    <w:rPr>
+                      <w:rFonts w:ascii="Cambria Math" w:hAnsi="Cambria Math"/>
+                    </w:rPr>
+                    <m:t>{12:00 noon- 4:00 pm}</m:t>
                   </m:r>
                 </m:e>
               </m:d>
@@ -3967,13 +4166,7 @@
             <w:rPr>
               <w:rFonts w:ascii="Cambria Math" w:hAnsi="Cambria Math"/>
             </w:rPr>
-            <m:t>t</m:t>
-          </m:r>
-          <m:r>
-            <w:rPr>
-              <w:rFonts w:ascii="Cambria Math" w:hAnsi="Cambria Math"/>
-            </w:rPr>
-            <m:t>≥0.5*</m:t>
+            <m:t>t≥0.5*</m:t>
           </m:r>
           <m:nary>
             <m:naryPr>
@@ -4257,15 +4450,14 @@
                   <m:r>
                     <w:rPr>
                       <w:rFonts w:ascii="Cambria Math" w:hAnsi="Cambria Math"/>
-                      <w:i/>
-                    </w:rPr>
-                    <w:sym w:font="Symbol" w:char="F0CE"/>
-                  </m:r>
-                  <m:r>
-                    <w:rPr>
-                      <w:rFonts w:ascii="Cambria Math" w:hAnsi="Cambria Math"/>
-                    </w:rPr>
-                    <m:t xml:space="preserve"> {12:00 noon- 4:00 pm}</m:t>
+                    </w:rPr>
+                    <m:t>∈</m:t>
+                  </m:r>
+                  <m:r>
+                    <w:rPr>
+                      <w:rFonts w:ascii="Cambria Math" w:hAnsi="Cambria Math"/>
+                    </w:rPr>
+                    <m:t>{12:00 noon- 4:00 pm}</m:t>
                   </m:r>
                 </m:e>
               </m:d>
@@ -4479,15 +4671,14 @@
                   <m:r>
                     <w:rPr>
                       <w:rFonts w:ascii="Cambria Math" w:hAnsi="Cambria Math"/>
-                      <w:i/>
-                    </w:rPr>
-                    <w:sym w:font="Symbol" w:char="F0CE"/>
-                  </m:r>
-                  <m:r>
-                    <w:rPr>
-                      <w:rFonts w:ascii="Cambria Math" w:hAnsi="Cambria Math"/>
-                    </w:rPr>
-                    <m:t xml:space="preserve"> {12:00 noon- 4:00 pm}</m:t>
+                    </w:rPr>
+                    <m:t>∈</m:t>
+                  </m:r>
+                  <m:r>
+                    <w:rPr>
+                      <w:rFonts w:ascii="Cambria Math" w:hAnsi="Cambria Math"/>
+                    </w:rPr>
+                    <m:t>{12:00 noon- 4:00 pm}</m:t>
                   </m:r>
                 </m:e>
               </m:d>
@@ -4526,6 +4717,12 @@
     <w:p/>
     <w:p>
       <w:r>
+        <w:br w:type="page"/>
+      </w:r>
+    </w:p>
+    <w:p>
+      <w:r>
+        <w:lastRenderedPageBreak/>
         <w:t xml:space="preserve">Derivation of discharging constraint in standard linear form Ax </w:t>
       </w:r>
       <m:oMath>
@@ -4627,15 +4824,14 @@
                       <m:r>
                         <w:rPr>
                           <w:rFonts w:ascii="Cambria Math" w:hAnsi="Cambria Math"/>
-                          <w:i/>
                         </w:rPr>
-                        <w:sym w:font="Symbol" w:char="F0CE"/>
+                        <m:t>∈</m:t>
                       </m:r>
                       <m:r>
                         <w:rPr>
                           <w:rFonts w:ascii="Cambria Math" w:hAnsi="Cambria Math"/>
                         </w:rPr>
-                        <m:t xml:space="preserve"> {4:00 pm-9:00 pm}</m:t>
+                        <m:t>{4:00 pm-9:00 pm}</m:t>
                       </m:r>
                     </m:e>
                   </m:d>
@@ -4847,15 +5043,14 @@
                   <m:r>
                     <w:rPr>
                       <w:rFonts w:ascii="Cambria Math" w:hAnsi="Cambria Math"/>
-                      <w:i/>
-                    </w:rPr>
-                    <w:sym w:font="Symbol" w:char="F0CE"/>
-                  </m:r>
-                  <m:r>
-                    <w:rPr>
-                      <w:rFonts w:ascii="Cambria Math" w:hAnsi="Cambria Math"/>
-                    </w:rPr>
-                    <m:t xml:space="preserve"> {4:00 pm-9:00 pm}</m:t>
+                    </w:rPr>
+                    <m:t>∈</m:t>
+                  </m:r>
+                  <m:r>
+                    <w:rPr>
+                      <w:rFonts w:ascii="Cambria Math" w:hAnsi="Cambria Math"/>
+                    </w:rPr>
+                    <m:t>{4:00 pm-9:00 pm}</m:t>
                   </m:r>
                 </m:e>
               </m:d>
@@ -4880,13 +5075,7 @@
             <w:rPr>
               <w:rFonts w:ascii="Cambria Math" w:hAnsi="Cambria Math"/>
             </w:rPr>
-            <m:t>t</m:t>
-          </m:r>
-          <m:r>
-            <w:rPr>
-              <w:rFonts w:ascii="Cambria Math" w:hAnsi="Cambria Math"/>
-            </w:rPr>
-            <m:t>≥0.5*</m:t>
+            <m:t>t≥0.5*</m:t>
           </m:r>
           <m:nary>
             <m:naryPr>
@@ -5170,15 +5359,14 @@
                   <m:r>
                     <w:rPr>
                       <w:rFonts w:ascii="Cambria Math" w:hAnsi="Cambria Math"/>
-                      <w:i/>
-                    </w:rPr>
-                    <w:sym w:font="Symbol" w:char="F0CE"/>
-                  </m:r>
-                  <m:r>
-                    <w:rPr>
-                      <w:rFonts w:ascii="Cambria Math" w:hAnsi="Cambria Math"/>
-                    </w:rPr>
-                    <m:t xml:space="preserve"> {4:00 pm-9:00 pm}</m:t>
+                    </w:rPr>
+                    <m:t>∈</m:t>
+                  </m:r>
+                  <m:r>
+                    <w:rPr>
+                      <w:rFonts w:ascii="Cambria Math" w:hAnsi="Cambria Math"/>
+                    </w:rPr>
+                    <m:t>{4:00 pm-9:00 pm}</m:t>
                   </m:r>
                 </m:e>
               </m:d>
@@ -5268,7 +5456,13 @@
                     <w:rPr>
                       <w:rFonts w:ascii="Cambria Math" w:hAnsi="Cambria Math"/>
                     </w:rPr>
-                    <m:t>ES,out</m:t>
+                    <m:t>E</m:t>
+                  </m:r>
+                  <m:r>
+                    <w:rPr>
+                      <w:rFonts w:ascii="Cambria Math" w:hAnsi="Cambria Math"/>
+                    </w:rPr>
+                    <m:t>S,out</m:t>
                   </m:r>
                 </m:sub>
               </m:sSub>
@@ -5392,15 +5586,14 @@
                   <m:r>
                     <w:rPr>
                       <w:rFonts w:ascii="Cambria Math" w:hAnsi="Cambria Math"/>
-                      <w:i/>
-                    </w:rPr>
-                    <w:sym w:font="Symbol" w:char="F0CE"/>
-                  </m:r>
-                  <m:r>
-                    <w:rPr>
-                      <w:rFonts w:ascii="Cambria Math" w:hAnsi="Cambria Math"/>
-                    </w:rPr>
-                    <m:t xml:space="preserve"> {4:00 pm-9:00 pm}</m:t>
+                    </w:rPr>
+                    <m:t>∈</m:t>
+                  </m:r>
+                  <m:r>
+                    <w:rPr>
+                      <w:rFonts w:ascii="Cambria Math" w:hAnsi="Cambria Math"/>
+                    </w:rPr>
+                    <m:t>{4:00 pm-9:00 pm}</m:t>
                   </m:r>
                 </m:e>
               </m:d>
@@ -5437,13 +5630,18 @@
       </m:oMathPara>
     </w:p>
     <w:p/>
-    <w:p/>
     <w:p>
       <w:r>
         <w:rPr>
           <w:b/>
         </w:rPr>
-        <w:t>15.</w:t>
+        <w:t>16</w:t>
+      </w:r>
+      <w:r>
+        <w:rPr>
+          <w:b/>
+        </w:rPr>
+        <w:t>.</w:t>
       </w:r>
       <w:r>
         <w:t xml:space="preserve"> PG&amp;E has suggested an alternative set of constraints on charging and discharging in particular hours as a proposed method for reducing greenhouse gas emissions associated with storage dispatch. Specifically, at least 50% of total charging would need to occur between </w:t>
@@ -5473,18 +5671,12 @@
         <w:t>.</w:t>
       </w:r>
       <w:r>
-        <w:t xml:space="preserve"> </w:t>
-      </w:r>
-      <w:r>
-        <w:lastRenderedPageBreak/>
-        <w:t>Charging would not be allowed to oc</w:t>
+        <w:t xml:space="preserve"> Charging would not be allowed to oc</w:t>
       </w:r>
       <w:r>
         <w:t>cur between 4:00 pm and 9:00 pm (the No-Charging Time Constraint).</w:t>
       </w:r>
     </w:p>
-    <w:p/>
-    <w:p/>
     <w:p/>
     <w:p>
       <w:r>
@@ -5589,15 +5781,14 @@
                       <m:r>
                         <w:rPr>
                           <w:rFonts w:ascii="Cambria Math" w:hAnsi="Cambria Math"/>
-                          <w:i/>
                         </w:rPr>
-                        <w:sym w:font="Symbol" w:char="F0CE"/>
+                        <m:t>∈</m:t>
                       </m:r>
                       <m:r>
                         <w:rPr>
                           <w:rFonts w:ascii="Cambria Math" w:hAnsi="Cambria Math"/>
                         </w:rPr>
-                        <m:t xml:space="preserve"> {9:00 am- 2:00 pm}</m:t>
+                        <m:t>{9:00 am- 2:00 pm}</m:t>
                       </m:r>
                     </m:e>
                   </m:d>
@@ -5809,15 +6000,14 @@
                   <m:r>
                     <w:rPr>
                       <w:rFonts w:ascii="Cambria Math" w:hAnsi="Cambria Math"/>
-                      <w:i/>
-                    </w:rPr>
-                    <w:sym w:font="Symbol" w:char="F0CE"/>
-                  </m:r>
-                  <m:r>
-                    <w:rPr>
-                      <w:rFonts w:ascii="Cambria Math" w:hAnsi="Cambria Math"/>
-                    </w:rPr>
-                    <m:t xml:space="preserve"> {9:00 am- 2:00 pm}</m:t>
+                    </w:rPr>
+                    <m:t>∈</m:t>
+                  </m:r>
+                  <m:r>
+                    <w:rPr>
+                      <w:rFonts w:ascii="Cambria Math" w:hAnsi="Cambria Math"/>
+                    </w:rPr>
+                    <m:t>{9:00 am- 2:00 pm}</m:t>
                   </m:r>
                 </m:e>
               </m:d>
@@ -6132,15 +6322,14 @@
                   <m:r>
                     <w:rPr>
                       <w:rFonts w:ascii="Cambria Math" w:hAnsi="Cambria Math"/>
-                      <w:i/>
-                    </w:rPr>
-                    <w:sym w:font="Symbol" w:char="F0CE"/>
-                  </m:r>
-                  <m:r>
-                    <w:rPr>
-                      <w:rFonts w:ascii="Cambria Math" w:hAnsi="Cambria Math"/>
-                    </w:rPr>
-                    <m:t xml:space="preserve"> {9:00 am- 2:00 pm}</m:t>
+                    </w:rPr>
+                    <m:t>∈</m:t>
+                  </m:r>
+                  <m:r>
+                    <w:rPr>
+                      <w:rFonts w:ascii="Cambria Math" w:hAnsi="Cambria Math"/>
+                    </w:rPr>
+                    <m:t>{9:00 am- 2:00 pm}</m:t>
                   </m:r>
                 </m:e>
               </m:d>
@@ -6354,15 +6543,14 @@
                   <m:r>
                     <w:rPr>
                       <w:rFonts w:ascii="Cambria Math" w:hAnsi="Cambria Math"/>
-                      <w:i/>
-                    </w:rPr>
-                    <w:sym w:font="Symbol" w:char="F0CE"/>
-                  </m:r>
-                  <m:r>
-                    <w:rPr>
-                      <w:rFonts w:ascii="Cambria Math" w:hAnsi="Cambria Math"/>
-                    </w:rPr>
-                    <m:t xml:space="preserve"> {9:00 am- 2:00 pm}</m:t>
+                    </w:rPr>
+                    <m:t>∈</m:t>
+                  </m:r>
+                  <m:r>
+                    <w:rPr>
+                      <w:rFonts w:ascii="Cambria Math" w:hAnsi="Cambria Math"/>
+                    </w:rPr>
+                    <m:t>{9:00 am- 2:00 pm}</m:t>
                   </m:r>
                 </m:e>
               </m:d>
@@ -6402,6 +6590,12 @@
     <w:p/>
     <w:p>
       <w:r>
+        <w:br w:type="page"/>
+      </w:r>
+    </w:p>
+    <w:p>
+      <w:r>
+        <w:lastRenderedPageBreak/>
         <w:t xml:space="preserve">No-charging constraint in standard linear form Ax </w:t>
       </w:r>
       <m:oMath>
@@ -6493,15 +6687,14 @@
                   <m:r>
                     <w:rPr>
                       <w:rFonts w:ascii="Cambria Math" w:hAnsi="Cambria Math"/>
-                      <w:i/>
-                    </w:rPr>
-                    <w:sym w:font="Symbol" w:char="F0CE"/>
-                  </m:r>
-                  <m:r>
-                    <w:rPr>
-                      <w:rFonts w:ascii="Cambria Math" w:hAnsi="Cambria Math"/>
-                    </w:rPr>
-                    <m:t xml:space="preserve"> {4:00 pm- 9:00 pm}</m:t>
+                    </w:rPr>
+                    <m:t>∈</m:t>
+                  </m:r>
+                  <m:r>
+                    <w:rPr>
+                      <w:rFonts w:ascii="Cambria Math" w:hAnsi="Cambria Math"/>
+                    </w:rPr>
+                    <m:t>{4:00 pm- 9:00 pm}</m:t>
                   </m:r>
                 </m:e>
               </m:d>
@@ -6526,13 +6719,7 @@
             <w:rPr>
               <w:rFonts w:ascii="Cambria Math" w:hAnsi="Cambria Math"/>
             </w:rPr>
-            <m:t>t</m:t>
-          </m:r>
-          <m:r>
-            <w:rPr>
-              <w:rFonts w:ascii="Cambria Math" w:hAnsi="Cambria Math"/>
-            </w:rPr>
-            <m:t>≤0</m:t>
+            <m:t>t≤0</m:t>
           </m:r>
         </m:oMath>
       </m:oMathPara>
@@ -6571,7 +6758,13 @@
         </m:sSub>
       </m:oMath>
       <w:r>
-        <w:t xml:space="preserve"> have been constrained to be non-negative, this is equivalent to the following constraints on </w:t>
+        <w:t xml:space="preserve"> have been constrained to be non-negative, this is equival</w:t>
+      </w:r>
+      <w:r>
+        <w:t>ent to the following constraint</w:t>
+      </w:r>
+      <w:r>
+        <w:t xml:space="preserve"> on </w:t>
       </w:r>
       <m:oMath>
         <m:sSub>
@@ -6613,7 +6806,7 @@
         </m:r>
       </m:oMath>
       <w:r>
-        <w:t>.</w:t>
+        <w:t>:</w:t>
       </w:r>
     </w:p>
     <w:p/>
@@ -6665,15 +6858,14 @@
               <m:r>
                 <w:rPr>
                   <w:rFonts w:ascii="Cambria Math" w:hAnsi="Cambria Math"/>
-                  <w:i/>
-                </w:rPr>
-                <w:sym w:font="Symbol" w:char="F0CE"/>
-              </m:r>
-              <m:r>
-                <w:rPr>
-                  <w:rFonts w:ascii="Cambria Math" w:hAnsi="Cambria Math"/>
-                </w:rPr>
-                <m:t xml:space="preserve"> {4:00 pm- 9:00 pm}</m:t>
+                </w:rPr>
+                <m:t>∈</m:t>
+              </m:r>
+              <m:r>
+                <w:rPr>
+                  <w:rFonts w:ascii="Cambria Math" w:hAnsi="Cambria Math"/>
+                </w:rPr>
+                <m:t>{4:00 pm- 9:00 pm}</m:t>
               </m:r>
             </m:e>
           </m:d>
@@ -6791,15 +6983,14 @@
                       <m:r>
                         <w:rPr>
                           <w:rFonts w:ascii="Cambria Math" w:hAnsi="Cambria Math"/>
-                          <w:i/>
                         </w:rPr>
-                        <w:sym w:font="Symbol" w:char="F0CE"/>
+                        <m:t>∈</m:t>
                       </m:r>
                       <m:r>
                         <w:rPr>
                           <w:rFonts w:ascii="Cambria Math" w:hAnsi="Cambria Math"/>
                         </w:rPr>
-                        <m:t xml:space="preserve"> {4:00 pm-9:00 pm}</m:t>
+                        <m:t>{4:00 pm-9:00 pm}</m:t>
                       </m:r>
                     </m:e>
                   </m:d>
@@ -7011,15 +7202,14 @@
                   <m:r>
                     <w:rPr>
                       <w:rFonts w:ascii="Cambria Math" w:hAnsi="Cambria Math"/>
-                      <w:i/>
-                    </w:rPr>
-                    <w:sym w:font="Symbol" w:char="F0CE"/>
-                  </m:r>
-                  <m:r>
-                    <w:rPr>
-                      <w:rFonts w:ascii="Cambria Math" w:hAnsi="Cambria Math"/>
-                    </w:rPr>
-                    <m:t xml:space="preserve"> {4:00 pm-9:00 pm}</m:t>
+                    </w:rPr>
+                    <m:t>∈</m:t>
+                  </m:r>
+                  <m:r>
+                    <w:rPr>
+                      <w:rFonts w:ascii="Cambria Math" w:hAnsi="Cambria Math"/>
+                    </w:rPr>
+                    <m:t>{4:00 pm-9:00 pm}</m:t>
                   </m:r>
                 </m:e>
               </m:d>
@@ -7044,13 +7234,7 @@
             <w:rPr>
               <w:rFonts w:ascii="Cambria Math" w:hAnsi="Cambria Math"/>
             </w:rPr>
-            <m:t>t</m:t>
-          </m:r>
-          <m:r>
-            <w:rPr>
-              <w:rFonts w:ascii="Cambria Math" w:hAnsi="Cambria Math"/>
-            </w:rPr>
-            <m:t>≥0.5*</m:t>
+            <m:t>t≥0.5*</m:t>
           </m:r>
           <m:nary>
             <m:naryPr>
@@ -7158,7 +7342,6 @@
             <w:rPr>
               <w:rFonts w:ascii="Cambria Math" w:hAnsi="Cambria Math"/>
             </w:rPr>
-            <w:lastRenderedPageBreak/>
             <m:t>0≥0.5*</m:t>
           </m:r>
           <m:nary>
@@ -7254,13 +7437,7 @@
             <w:rPr>
               <w:rFonts w:ascii="Cambria Math" w:hAnsi="Cambria Math"/>
             </w:rPr>
-            <m:t>t</m:t>
-          </m:r>
-          <m:r>
-            <w:rPr>
-              <w:rFonts w:ascii="Cambria Math" w:hAnsi="Cambria Math"/>
-            </w:rPr>
-            <m:t xml:space="preserve">- </m:t>
+            <m:t xml:space="preserve">t- </m:t>
           </m:r>
           <m:nary>
             <m:naryPr>
@@ -7335,15 +7512,14 @@
                   <m:r>
                     <w:rPr>
                       <w:rFonts w:ascii="Cambria Math" w:hAnsi="Cambria Math"/>
-                      <w:i/>
-                    </w:rPr>
-                    <w:sym w:font="Symbol" w:char="F0CE"/>
-                  </m:r>
-                  <m:r>
-                    <w:rPr>
-                      <w:rFonts w:ascii="Cambria Math" w:hAnsi="Cambria Math"/>
-                    </w:rPr>
-                    <m:t xml:space="preserve"> {4:00 pm-9:00 pm}</m:t>
+                    </w:rPr>
+                    <m:t>∈</m:t>
+                  </m:r>
+                  <m:r>
+                    <w:rPr>
+                      <w:rFonts w:ascii="Cambria Math" w:hAnsi="Cambria Math"/>
+                    </w:rPr>
+                    <m:t>{4:00 pm-9:00 pm}</m:t>
                   </m:r>
                 </m:e>
               </m:d>
@@ -7557,15 +7733,14 @@
                   <m:r>
                     <w:rPr>
                       <w:rFonts w:ascii="Cambria Math" w:hAnsi="Cambria Math"/>
-                      <w:i/>
-                    </w:rPr>
-                    <w:sym w:font="Symbol" w:char="F0CE"/>
-                  </m:r>
-                  <m:r>
-                    <w:rPr>
-                      <w:rFonts w:ascii="Cambria Math" w:hAnsi="Cambria Math"/>
-                    </w:rPr>
-                    <m:t xml:space="preserve"> {4:00 pm-9:00 pm}</m:t>
+                    </w:rPr>
+                    <m:t>∈</m:t>
+                  </m:r>
+                  <m:r>
+                    <w:rPr>
+                      <w:rFonts w:ascii="Cambria Math" w:hAnsi="Cambria Math"/>
+                    </w:rPr>
+                    <m:t>{4:00 pm-9:00 pm}</m:t>
                   </m:r>
                 </m:e>
               </m:d>
@@ -7607,7 +7782,13 @@
         <w:rPr>
           <w:b/>
         </w:rPr>
-        <w:t>16.</w:t>
+        <w:t>17</w:t>
+      </w:r>
+      <w:r>
+        <w:rPr>
+          <w:b/>
+        </w:rPr>
+        <w:t>.</w:t>
       </w:r>
       <w:r>
         <w:t xml:space="preserve"> One alternative to setting a price on carbon would be to </w:t>
@@ -7769,7 +7950,13 @@
                 <w:rPr>
                   <w:rFonts w:ascii="Cambria Math" w:hAnsi="Cambria Math"/>
                 </w:rPr>
-                <m:t>marginal emissions</m:t>
+                <m:t>marg</m:t>
+              </m:r>
+              <m:r>
+                <w:rPr>
+                  <w:rFonts w:ascii="Cambria Math" w:hAnsi="Cambria Math"/>
+                </w:rPr>
+                <m:t>inal emissions</m:t>
               </m:r>
             </m:sub>
           </m:sSub>
@@ -7852,12 +8039,14 @@
             <m:ctrlPr>
               <w:rPr>
                 <w:rFonts w:ascii="Cambria Math" w:hAnsi="Cambria Math"/>
-                <w:i/>
               </w:rPr>
             </m:ctrlPr>
           </m:sSubPr>
           <m:e>
             <m:r>
+              <m:rPr>
+                <m:sty m:val="p"/>
+              </m:rPr>
               <w:rPr>
                 <w:rFonts w:ascii="Cambria Math" w:hAnsi="Cambria Math"/>
               </w:rPr>
@@ -7866,6 +8055,9 @@
           </m:e>
           <m:sub>
             <m:r>
+              <m:rPr>
+                <m:sty m:val="p"/>
+              </m:rPr>
               <w:rPr>
                 <w:rFonts w:ascii="Cambria Math" w:hAnsi="Cambria Math"/>
               </w:rPr>
@@ -7883,12 +8075,14 @@
             <m:ctrlPr>
               <w:rPr>
                 <w:rFonts w:ascii="Cambria Math" w:hAnsi="Cambria Math"/>
-                <w:i/>
               </w:rPr>
             </m:ctrlPr>
           </m:sSubPr>
           <m:e>
             <m:r>
+              <m:rPr>
+                <m:sty m:val="p"/>
+              </m:rPr>
               <w:rPr>
                 <w:rFonts w:ascii="Cambria Math" w:hAnsi="Cambria Math"/>
               </w:rPr>
@@ -7897,6 +8091,9 @@
           </m:e>
           <m:sub>
             <m:r>
+              <m:rPr>
+                <m:sty m:val="p"/>
+              </m:rPr>
               <w:rPr>
                 <w:rFonts w:ascii="Cambria Math" w:hAnsi="Cambria Math"/>
               </w:rPr>
@@ -7914,12 +8111,14 @@
             <m:ctrlPr>
               <w:rPr>
                 <w:rFonts w:ascii="Cambria Math" w:hAnsi="Cambria Math"/>
-                <w:i/>
               </w:rPr>
             </m:ctrlPr>
           </m:sSubPr>
           <m:e>
             <m:r>
+              <m:rPr>
+                <m:sty m:val="p"/>
+              </m:rPr>
               <w:rPr>
                 <w:rFonts w:ascii="Cambria Math" w:hAnsi="Cambria Math"/>
               </w:rPr>
@@ -7928,6 +8127,9 @@
           </m:e>
           <m:sub>
             <m:r>
+              <m:rPr>
+                <m:sty m:val="p"/>
+              </m:rPr>
               <w:rPr>
                 <w:rFonts w:ascii="Cambria Math" w:hAnsi="Cambria Math"/>
               </w:rPr>
@@ -7948,11 +8150,31 @@
     </w:p>
     <w:p/>
     <w:p>
-      <w:r>
+      <w:pPr>
         <w:rPr>
           <w:b/>
         </w:rPr>
-        <w:t>17.</w:t>
+      </w:pPr>
+      <w:r>
+        <w:rPr>
+          <w:b/>
+        </w:rPr>
+        <w:br w:type="page"/>
+      </w:r>
+    </w:p>
+    <w:p>
+      <w:r>
+        <w:rPr>
+          <w:b/>
+        </w:rPr>
+        <w:lastRenderedPageBreak/>
+        <w:t>18</w:t>
+      </w:r>
+      <w:r>
+        <w:rPr>
+          <w:b/>
+        </w:rPr>
+        <w:t>.</w:t>
       </w:r>
       <w:r>
         <w:t xml:space="preserve"> The GHG emissions solutions above can be supplemented with a requirement </w:t>
@@ -8166,13 +8388,7 @@
                 <w:rPr>
                   <w:rFonts w:ascii="Cambria Math" w:hAnsi="Cambria Math"/>
                 </w:rPr>
-                <m:t>t</m:t>
-              </m:r>
-              <m:r>
-                <w:rPr>
-                  <w:rFonts w:ascii="Cambria Math" w:hAnsi="Cambria Math"/>
-                </w:rPr>
-                <m:t xml:space="preserve">+ </m:t>
+                <m:t xml:space="preserve">t+ </m:t>
               </m:r>
               <m:sSub>
                 <m:sSubPr>
@@ -8355,19 +8571,7 @@
             <w:rPr>
               <w:rFonts w:ascii="Cambria Math" w:hAnsi="Cambria Math"/>
             </w:rPr>
-            <m:t xml:space="preserve"> </m:t>
-          </m:r>
-          <m:r>
-            <w:rPr>
-              <w:rFonts w:ascii="Cambria Math" w:hAnsi="Cambria Math"/>
-            </w:rPr>
-            <m:t>≥</m:t>
-          </m:r>
-          <m:r>
-            <w:rPr>
-              <w:rFonts w:ascii="Cambria Math" w:hAnsi="Cambria Math"/>
-            </w:rPr>
-            <m:t>SGIP Annual Cycling Requirement</m:t>
+            <m:t xml:space="preserve"> ≥SGIP Annual Cycling Requirement</m:t>
           </m:r>
         </m:oMath>
       </m:oMathPara>
@@ -8766,19 +8970,7 @@
             <w:rPr>
               <w:rFonts w:ascii="Cambria Math" w:hAnsi="Cambria Math"/>
             </w:rPr>
-            <m:t xml:space="preserve"> ≤</m:t>
-          </m:r>
-          <m:r>
-            <w:rPr>
-              <w:rFonts w:ascii="Cambria Math" w:hAnsi="Cambria Math"/>
-            </w:rPr>
-            <m:t>-</m:t>
-          </m:r>
-          <m:r>
-            <w:rPr>
-              <w:rFonts w:ascii="Cambria Math" w:hAnsi="Cambria Math"/>
-            </w:rPr>
-            <m:t>SGIP Annual Cycling Requirement</m:t>
+            <m:t xml:space="preserve"> ≤-SGIP Annual Cycling Requirement</m:t>
           </m:r>
         </m:oMath>
       </m:oMathPara>
@@ -8790,7 +8982,13 @@
         <w:rPr>
           <w:b/>
         </w:rPr>
-        <w:t>18.</w:t>
+        <w:t>19</w:t>
+      </w:r>
+      <w:r>
+        <w:rPr>
+          <w:b/>
+        </w:rPr>
+        <w:t>.</w:t>
       </w:r>
       <w:r>
         <w:t xml:space="preserve"> The GHG emissions solutions above can be supplemented with a requirement that the storage s</w:t>
@@ -8924,7 +9122,13 @@
                         <w:rPr>
                           <w:rFonts w:ascii="Cambria Math" w:hAnsi="Cambria Math"/>
                         </w:rPr>
-                        <m:t>ES,out</m:t>
+                        <m:t>ES,ou</m:t>
+                      </m:r>
+                      <m:r>
+                        <w:rPr>
+                          <w:rFonts w:ascii="Cambria Math" w:hAnsi="Cambria Math"/>
+                        </w:rPr>
+                        <m:t>t</m:t>
                       </m:r>
                     </m:sub>
                   </m:sSub>
@@ -8932,13 +9136,7 @@
                     <w:rPr>
                       <w:rFonts w:ascii="Cambria Math" w:hAnsi="Cambria Math"/>
                     </w:rPr>
-                    <m:t>(t)</m:t>
-                  </m:r>
-                  <m:r>
-                    <w:rPr>
-                      <w:rFonts w:ascii="Cambria Math" w:hAnsi="Cambria Math"/>
-                    </w:rPr>
-                    <m:t xml:space="preserve">* </m:t>
+                    <m:t xml:space="preserve">(t)* </m:t>
                   </m:r>
                   <m:r>
                     <m:rPr>
@@ -9009,13 +9207,7 @@
                         <w:rPr>
                           <w:rFonts w:ascii="Cambria Math" w:hAnsi="Cambria Math"/>
                         </w:rPr>
-                        <m:t>ES,</m:t>
-                      </m:r>
-                      <m:r>
-                        <w:rPr>
-                          <w:rFonts w:ascii="Cambria Math" w:hAnsi="Cambria Math"/>
-                        </w:rPr>
-                        <m:t>in</m:t>
+                        <m:t>ES,in</m:t>
                       </m:r>
                     </m:sub>
                   </m:sSub>
@@ -9066,13 +9258,7 @@
             <w:rPr>
               <w:rFonts w:ascii="Cambria Math" w:hAnsi="Cambria Math"/>
             </w:rPr>
-            <m:t xml:space="preserve"> ≥</m:t>
-          </m:r>
-          <m:r>
-            <w:rPr>
-              <w:rFonts w:ascii="Cambria Math" w:hAnsi="Cambria Math"/>
-            </w:rPr>
-            <m:t>SGIP Annual RTE Requirement</m:t>
+            <m:t xml:space="preserve"> ≥SGIP Annual RTE Requirement</m:t>
           </m:r>
         </m:oMath>
       </m:oMathPara>
@@ -9162,13 +9348,7 @@
             <w:rPr>
               <w:rFonts w:ascii="Cambria Math" w:hAnsi="Cambria Math"/>
             </w:rPr>
-            <m:t xml:space="preserve"> ≥SGIP Annual RTE Requirement</m:t>
-          </m:r>
-          <m:r>
-            <w:rPr>
-              <w:rFonts w:ascii="Cambria Math" w:hAnsi="Cambria Math"/>
-            </w:rPr>
-            <m:t xml:space="preserve">* </m:t>
+            <m:t xml:space="preserve"> ≥SGIP Annual RTE Requirement* </m:t>
           </m:r>
           <m:nary>
             <m:naryPr>
@@ -9275,7 +9455,6 @@
             <w:rPr>
               <w:rFonts w:ascii="Cambria Math" w:hAnsi="Cambria Math"/>
             </w:rPr>
-            <w:lastRenderedPageBreak/>
             <m:t>-</m:t>
           </m:r>
           <m:nary>
@@ -9377,19 +9556,7 @@
             <w:rPr>
               <w:rFonts w:ascii="Cambria Math" w:hAnsi="Cambria Math"/>
             </w:rPr>
-            <m:t xml:space="preserve"> ≤</m:t>
-          </m:r>
-          <m:r>
-            <w:rPr>
-              <w:rFonts w:ascii="Cambria Math" w:hAnsi="Cambria Math"/>
-            </w:rPr>
-            <m:t>-</m:t>
-          </m:r>
-          <m:r>
-            <w:rPr>
-              <w:rFonts w:ascii="Cambria Math" w:hAnsi="Cambria Math"/>
-            </w:rPr>
-            <m:t xml:space="preserve">SGIP Annual RTE Requirement* </m:t>
+            <m:t xml:space="preserve"> ≤-SGIP Annual RTE Requirement* </m:t>
           </m:r>
           <m:nary>
             <m:naryPr>
@@ -9699,13 +9866,7 @@
             <w:rPr>
               <w:rFonts w:ascii="Cambria Math" w:hAnsi="Cambria Math"/>
             </w:rPr>
-            <m:t xml:space="preserve"> ≤</m:t>
-          </m:r>
-          <m:r>
-            <w:rPr>
-              <w:rFonts w:ascii="Cambria Math" w:hAnsi="Cambria Math"/>
-            </w:rPr>
-            <m:t>0</m:t>
+            <m:t xml:space="preserve"> ≤0</m:t>
           </m:r>
         </m:oMath>
       </m:oMathPara>
@@ -9977,13 +10138,7 @@
                     <w:rPr>
                       <w:rFonts w:ascii="Cambria Math" w:hAnsi="Cambria Math"/>
                     </w:rPr>
-                    <m:t>ES,</m:t>
-                  </m:r>
-                  <m:r>
-                    <w:rPr>
-                      <w:rFonts w:ascii="Cambria Math" w:hAnsi="Cambria Math"/>
-                    </w:rPr>
-                    <m:t>auxiliary</m:t>
+                    <m:t>ES,auxiliary</m:t>
                   </m:r>
                 </m:sub>
               </m:sSub>
@@ -10030,42 +10185,385 @@
           </m:nary>
         </m:oMath>
       </m:oMathPara>
-      <w:bookmarkStart w:id="0" w:name="_GoBack"/>
-      <w:bookmarkEnd w:id="0"/>
-    </w:p>
-    <w:p/>
-    <w:p/>
-    <w:p/>
-    <w:p>
-      <w:r>
-        <w:rPr>
-          <w:b/>
-        </w:rPr>
-        <w:t>1</w:t>
-      </w:r>
-      <w:r>
-        <w:rPr>
-          <w:b/>
-        </w:rPr>
-        <w:t>9</w:t>
-      </w:r>
-      <w:r>
-        <w:rPr>
-          <w:b/>
-        </w:rPr>
-        <w:t>.</w:t>
-      </w:r>
-      <w:r>
-        <w:t xml:space="preserve"> If there is a no-export restriction, net load must be greater or equal to zero. This applies to storage-only systems only, because solar-plus-storage systems are allowed to export to the grid.</w:t>
-      </w:r>
     </w:p>
     <w:p/>
     <w:p>
       <w:pPr>
-        <w:jc w:val="center"/>
+        <w:rPr>
+          <w:b/>
+        </w:rPr>
       </w:pPr>
+    </w:p>
+    <w:p>
+      <w:pPr>
+        <w:rPr>
+          <w:b/>
+        </w:rPr>
+      </w:pPr>
+      <w:r>
+        <w:rPr>
+          <w:b/>
+        </w:rPr>
+        <w:br w:type="page"/>
+      </w:r>
+    </w:p>
+    <w:p>
+      <w:pPr>
+        <w:rPr>
+          <w:b/>
+        </w:rPr>
+      </w:pPr>
+      <w:r>
+        <w:rPr>
+          <w:b/>
+        </w:rPr>
+        <w:lastRenderedPageBreak/>
+        <w:t>Non-Economic Solar Self-Supply Mode</w:t>
+      </w:r>
+    </w:p>
+    <w:p/>
+    <w:p>
+      <w:r>
+        <w:t>The economic-dispatch model above can be modified to encourage solar self-supply even when it is not economically beneficial, such as for a residential solar + storage customer on a non-time-of-use rate.</w:t>
+      </w:r>
+      <w:r>
+        <w:t xml:space="preserve"> </w:t>
+      </w:r>
+      <w:r>
+        <w:t>The objective function provided to the linear-programming optimization algorithm</w:t>
+      </w:r>
+      <w:r>
+        <w:t xml:space="preserve"> is the same as above, but with a new term</w:t>
+      </w:r>
+      <w:r>
+        <w:t xml:space="preserve"> </w:t>
+      </w:r>
+    </w:p>
+    <w:p/>
+    <w:p>
       <m:oMathPara>
         <m:oMath>
+          <m:nary>
+            <m:naryPr>
+              <m:chr m:val="∑"/>
+              <m:limLoc m:val="undOvr"/>
+              <m:ctrlPr>
+                <w:rPr>
+                  <w:rFonts w:ascii="Cambria Math" w:hAnsi="Cambria Math"/>
+                  <w:i/>
+                </w:rPr>
+              </m:ctrlPr>
+            </m:naryPr>
+            <m:sub>
+              <m:r>
+                <w:rPr>
+                  <w:rFonts w:ascii="Cambria Math" w:hAnsi="Cambria Math"/>
+                </w:rPr>
+                <m:t>t=1</m:t>
+              </m:r>
+            </m:sub>
+            <m:sup>
+              <m:r>
+                <w:rPr>
+                  <w:rFonts w:ascii="Cambria Math" w:hAnsi="Cambria Math"/>
+                </w:rPr>
+                <m:t>N</m:t>
+              </m:r>
+            </m:sup>
+            <m:e>
+              <m:sSub>
+                <m:sSubPr>
+                  <m:ctrlPr>
+                    <w:rPr>
+                      <w:rFonts w:ascii="Cambria Math" w:hAnsi="Cambria Math"/>
+                      <w:i/>
+                    </w:rPr>
+                  </m:ctrlPr>
+                </m:sSubPr>
+                <m:e>
+                  <m:r>
+                    <w:rPr>
+                      <w:rFonts w:ascii="Cambria Math" w:hAnsi="Cambria Math"/>
+                    </w:rPr>
+                    <m:t>c</m:t>
+                  </m:r>
+                </m:e>
+                <m:sub>
+                  <m:r>
+                    <w:rPr>
+                      <w:rFonts w:ascii="Cambria Math" w:hAnsi="Cambria Math"/>
+                    </w:rPr>
+                    <m:t>self-supply</m:t>
+                  </m:r>
+                </m:sub>
+              </m:sSub>
+              <m:r>
+                <w:rPr>
+                  <w:rFonts w:ascii="Cambria Math" w:hAnsi="Cambria Math"/>
+                </w:rPr>
+                <m:t>*</m:t>
+              </m:r>
+              <m:d>
+                <m:dPr>
+                  <m:ctrlPr>
+                    <w:rPr>
+                      <w:rFonts w:ascii="Cambria Math" w:hAnsi="Cambria Math"/>
+                      <w:i/>
+                    </w:rPr>
+                  </m:ctrlPr>
+                </m:dPr>
+                <m:e>
+                  <m:sSub>
+                    <m:sSubPr>
+                      <m:ctrlPr>
+                        <w:rPr>
+                          <w:rFonts w:ascii="Cambria Math" w:hAnsi="Cambria Math"/>
+                          <w:i/>
+                        </w:rPr>
+                      </m:ctrlPr>
+                    </m:sSubPr>
+                    <m:e>
+                      <m:r>
+                        <w:rPr>
+                          <w:rFonts w:ascii="Cambria Math" w:hAnsi="Cambria Math"/>
+                        </w:rPr>
+                        <m:t>P</m:t>
+                      </m:r>
+                    </m:e>
+                    <m:sub>
+                      <m:r>
+                        <w:rPr>
+                          <w:rFonts w:ascii="Cambria Math" w:hAnsi="Cambria Math"/>
+                        </w:rPr>
+                        <m:t>PV</m:t>
+                      </m:r>
+                    </m:sub>
+                  </m:sSub>
+                  <m:d>
+                    <m:dPr>
+                      <m:ctrlPr>
+                        <w:rPr>
+                          <w:rFonts w:ascii="Cambria Math" w:hAnsi="Cambria Math"/>
+                          <w:i/>
+                        </w:rPr>
+                      </m:ctrlPr>
+                    </m:dPr>
+                    <m:e>
+                      <m:r>
+                        <w:rPr>
+                          <w:rFonts w:ascii="Cambria Math" w:hAnsi="Cambria Math"/>
+                        </w:rPr>
+                        <m:t>t</m:t>
+                      </m:r>
+                    </m:e>
+                  </m:d>
+                  <m:r>
+                    <w:rPr>
+                      <w:rFonts w:ascii="Cambria Math" w:hAnsi="Cambria Math"/>
+                    </w:rPr>
+                    <m:t xml:space="preserve">- </m:t>
+                  </m:r>
+                  <m:sSub>
+                    <m:sSubPr>
+                      <m:ctrlPr>
+                        <w:rPr>
+                          <w:rFonts w:ascii="Cambria Math" w:hAnsi="Cambria Math"/>
+                          <w:i/>
+                        </w:rPr>
+                      </m:ctrlPr>
+                    </m:sSubPr>
+                    <m:e>
+                      <m:r>
+                        <w:rPr>
+                          <w:rFonts w:ascii="Cambria Math" w:hAnsi="Cambria Math"/>
+                        </w:rPr>
+                        <m:t>P</m:t>
+                      </m:r>
+                    </m:e>
+                    <m:sub>
+                      <m:r>
+                        <w:rPr>
+                          <w:rFonts w:ascii="Cambria Math" w:hAnsi="Cambria Math"/>
+                        </w:rPr>
+                        <m:t>ES,in</m:t>
+                      </m:r>
+                    </m:sub>
+                  </m:sSub>
+                  <m:d>
+                    <m:dPr>
+                      <m:ctrlPr>
+                        <w:rPr>
+                          <w:rFonts w:ascii="Cambria Math" w:hAnsi="Cambria Math"/>
+                          <w:i/>
+                        </w:rPr>
+                      </m:ctrlPr>
+                    </m:dPr>
+                    <m:e>
+                      <m:r>
+                        <w:rPr>
+                          <w:rFonts w:ascii="Cambria Math" w:hAnsi="Cambria Math"/>
+                        </w:rPr>
+                        <m:t>t</m:t>
+                      </m:r>
+                    </m:e>
+                  </m:d>
+                </m:e>
+              </m:d>
+            </m:e>
+          </m:nary>
+          <m:r>
+            <w:rPr>
+              <w:rFonts w:ascii="Cambria Math" w:hAnsi="Cambria Math"/>
+            </w:rPr>
+            <m:t xml:space="preserve">* </m:t>
+          </m:r>
+          <m:r>
+            <m:rPr>
+              <m:sty m:val="p"/>
+            </m:rPr>
+            <w:rPr>
+              <w:rFonts w:ascii="Cambria Math" w:hAnsi="Cambria Math"/>
+            </w:rPr>
+            <m:t>Δ</m:t>
+          </m:r>
+          <m:r>
+            <w:rPr>
+              <w:rFonts w:ascii="Cambria Math" w:hAnsi="Cambria Math"/>
+            </w:rPr>
+            <m:t>t</m:t>
+          </m:r>
+        </m:oMath>
+      </m:oMathPara>
+    </w:p>
+    <w:p/>
+    <w:p>
+      <w:r>
+        <w:t xml:space="preserve">That serves as a strong incentive for the storage system to minimize power produced by the solar PV system that is not stored in the battery. However, because PV production </w:t>
+      </w:r>
+      <m:oMath>
+        <m:sSub>
+          <m:sSubPr>
+            <m:ctrlPr>
+              <w:rPr>
+                <w:rFonts w:ascii="Cambria Math" w:hAnsi="Cambria Math"/>
+                <w:i/>
+              </w:rPr>
+            </m:ctrlPr>
+          </m:sSubPr>
+          <m:e>
+            <m:r>
+              <w:rPr>
+                <w:rFonts w:ascii="Cambria Math" w:hAnsi="Cambria Math"/>
+              </w:rPr>
+              <m:t>P</m:t>
+            </m:r>
+          </m:e>
+          <m:sub>
+            <m:r>
+              <w:rPr>
+                <w:rFonts w:ascii="Cambria Math" w:hAnsi="Cambria Math"/>
+              </w:rPr>
+              <m:t>PV</m:t>
+            </m:r>
+          </m:sub>
+        </m:sSub>
+        <m:d>
+          <m:dPr>
+            <m:ctrlPr>
+              <w:rPr>
+                <w:rFonts w:ascii="Cambria Math" w:hAnsi="Cambria Math"/>
+                <w:i/>
+              </w:rPr>
+            </m:ctrlPr>
+          </m:dPr>
+          <m:e>
+            <m:r>
+              <w:rPr>
+                <w:rFonts w:ascii="Cambria Math" w:hAnsi="Cambria Math"/>
+              </w:rPr>
+              <m:t>t</m:t>
+            </m:r>
+          </m:e>
+        </m:d>
+      </m:oMath>
+      <w:r>
+        <w:t xml:space="preserve"> is not controllable (not a decision variable), this can be simplified to adding a cost term of </w:t>
+      </w:r>
+      <m:oMath>
+        <m:r>
+          <m:rPr>
+            <m:sty m:val="p"/>
+          </m:rPr>
+          <w:rPr>
+            <w:rFonts w:ascii="Cambria Math" w:hAnsi="Cambria Math"/>
+          </w:rPr>
+          <w:br/>
+        </m:r>
+      </m:oMath>
+      <m:oMathPara>
+        <m:oMath>
+          <m:nary>
+            <m:naryPr>
+              <m:chr m:val="∑"/>
+              <m:limLoc m:val="undOvr"/>
+              <m:ctrlPr>
+                <w:rPr>
+                  <w:rFonts w:ascii="Cambria Math" w:hAnsi="Cambria Math"/>
+                  <w:i/>
+                </w:rPr>
+              </m:ctrlPr>
+            </m:naryPr>
+            <m:sub>
+              <m:r>
+                <w:rPr>
+                  <w:rFonts w:ascii="Cambria Math" w:hAnsi="Cambria Math"/>
+                </w:rPr>
+                <m:t>t=1</m:t>
+              </m:r>
+            </m:sub>
+            <m:sup>
+              <m:r>
+                <w:rPr>
+                  <w:rFonts w:ascii="Cambria Math" w:hAnsi="Cambria Math"/>
+                </w:rPr>
+                <m:t>N</m:t>
+              </m:r>
+            </m:sup>
+            <m:e>
+              <m:sSub>
+                <m:sSubPr>
+                  <m:ctrlPr>
+                    <w:rPr>
+                      <w:rFonts w:ascii="Cambria Math" w:hAnsi="Cambria Math"/>
+                      <w:i/>
+                    </w:rPr>
+                  </m:ctrlPr>
+                </m:sSubPr>
+                <m:e>
+                  <m:r>
+                    <w:rPr>
+                      <w:rFonts w:ascii="Cambria Math" w:hAnsi="Cambria Math"/>
+                    </w:rPr>
+                    <m:t>-c</m:t>
+                  </m:r>
+                </m:e>
+                <m:sub>
+                  <m:r>
+                    <w:rPr>
+                      <w:rFonts w:ascii="Cambria Math" w:hAnsi="Cambria Math"/>
+                    </w:rPr>
+                    <m:t>self-supply</m:t>
+                  </m:r>
+                </m:sub>
+              </m:sSub>
+              <m:r>
+                <w:rPr>
+                  <w:rFonts w:ascii="Cambria Math" w:hAnsi="Cambria Math"/>
+                </w:rPr>
+                <m:t xml:space="preserve">* </m:t>
+              </m:r>
+            </m:e>
+          </m:nary>
           <m:sSub>
             <m:sSubPr>
               <m:ctrlPr>
@@ -10088,7 +10586,7 @@
                 <w:rPr>
                   <w:rFonts w:ascii="Cambria Math" w:hAnsi="Cambria Math"/>
                 </w:rPr>
-                <m:t>load</m:t>
+                <m:t>ES,in</m:t>
               </m:r>
             </m:sub>
           </m:sSub>
@@ -10114,8 +10612,248 @@
             <w:rPr>
               <w:rFonts w:ascii="Cambria Math" w:hAnsi="Cambria Math"/>
             </w:rPr>
-            <m:t xml:space="preserve">+ </m:t>
+            <m:t xml:space="preserve">* </m:t>
           </m:r>
+          <m:r>
+            <m:rPr>
+              <m:sty m:val="p"/>
+            </m:rPr>
+            <w:rPr>
+              <w:rFonts w:ascii="Cambria Math" w:hAnsi="Cambria Math"/>
+            </w:rPr>
+            <m:t>Δ</m:t>
+          </m:r>
+          <m:r>
+            <w:rPr>
+              <w:rFonts w:ascii="Cambria Math" w:hAnsi="Cambria Math"/>
+            </w:rPr>
+            <m:t>t</m:t>
+          </m:r>
+        </m:oMath>
+      </m:oMathPara>
+    </w:p>
+    <w:p/>
+    <w:p>
+      <w:r>
+        <w:t xml:space="preserve">A value of 1 is currently used for </w:t>
+      </w:r>
+      <m:oMath>
+        <m:sSub>
+          <m:sSubPr>
+            <m:ctrlPr>
+              <w:rPr>
+                <w:rFonts w:ascii="Cambria Math" w:hAnsi="Cambria Math"/>
+                <w:i/>
+              </w:rPr>
+            </m:ctrlPr>
+          </m:sSubPr>
+          <m:e>
+            <m:r>
+              <w:rPr>
+                <w:rFonts w:ascii="Cambria Math" w:hAnsi="Cambria Math"/>
+              </w:rPr>
+              <m:t>c</m:t>
+            </m:r>
+          </m:e>
+          <m:sub>
+            <m:r>
+              <w:rPr>
+                <w:rFonts w:ascii="Cambria Math" w:hAnsi="Cambria Math"/>
+              </w:rPr>
+              <m:t>self-supply</m:t>
+            </m:r>
+          </m:sub>
+        </m:sSub>
+      </m:oMath>
+      <w:r>
+        <w:t>, so this can be thought of as a $1.00/kWh incentive to charge the storage system as much as possible.</w:t>
+      </w:r>
+    </w:p>
+    <w:p/>
+    <w:p>
+      <w:r>
+        <w:t>This new cost-function term alone is not sufficient to ensure that the solar-plus-storage system is self-consuming from solar, and not simply charging and discharging the battery to and from the grid. Two additional constraints must also be added.</w:t>
+      </w:r>
+    </w:p>
+    <w:p/>
+    <w:p>
+      <w:r>
+        <w:rPr>
+          <w:b/>
+        </w:rPr>
+        <w:t>1.</w:t>
+      </w:r>
+      <w:r>
+        <w:t xml:space="preserve"> First, an additional constraint is needed to ensure that the storage system only charges from excess solar. This </w:t>
+      </w:r>
+      <w:r>
+        <w:t xml:space="preserve">can be achieved by creating a new vector with the excess solar production. This excess solar vector </w:t>
+      </w:r>
+      <m:oMath>
+        <m:sSub>
+          <m:sSubPr>
+            <m:ctrlPr>
+              <w:rPr>
+                <w:rFonts w:ascii="Cambria Math" w:hAnsi="Cambria Math"/>
+                <w:i/>
+              </w:rPr>
+            </m:ctrlPr>
+          </m:sSubPr>
+          <m:e>
+            <m:r>
+              <w:rPr>
+                <w:rFonts w:ascii="Cambria Math" w:hAnsi="Cambria Math"/>
+              </w:rPr>
+              <m:t>P</m:t>
+            </m:r>
+          </m:e>
+          <m:sub>
+            <m:r>
+              <w:rPr>
+                <w:rFonts w:ascii="Cambria Math" w:hAnsi="Cambria Math"/>
+              </w:rPr>
+              <m:t>Excess PV</m:t>
+            </m:r>
+          </m:sub>
+        </m:sSub>
+        <m:d>
+          <m:dPr>
+            <m:ctrlPr>
+              <w:rPr>
+                <w:rFonts w:ascii="Cambria Math" w:hAnsi="Cambria Math"/>
+                <w:i/>
+              </w:rPr>
+            </m:ctrlPr>
+          </m:dPr>
+          <m:e>
+            <m:r>
+              <w:rPr>
+                <w:rFonts w:ascii="Cambria Math" w:hAnsi="Cambria Math"/>
+              </w:rPr>
+              <m:t>t</m:t>
+            </m:r>
+          </m:e>
+        </m:d>
+        <m:r>
+          <w:rPr>
+            <w:rFonts w:ascii="Cambria Math" w:hAnsi="Cambria Math"/>
+          </w:rPr>
+          <m:t xml:space="preserve"> </m:t>
+        </m:r>
+      </m:oMath>
+      <w:r>
+        <w:t xml:space="preserve">is equal to </w:t>
+      </w:r>
+      <m:oMath>
+        <m:sSub>
+          <m:sSubPr>
+            <m:ctrlPr>
+              <w:rPr>
+                <w:rFonts w:ascii="Cambria Math" w:hAnsi="Cambria Math"/>
+                <w:i/>
+              </w:rPr>
+            </m:ctrlPr>
+          </m:sSubPr>
+          <m:e>
+            <m:r>
+              <w:rPr>
+                <w:rFonts w:ascii="Cambria Math" w:hAnsi="Cambria Math"/>
+              </w:rPr>
+              <m:t>P</m:t>
+            </m:r>
+          </m:e>
+          <m:sub>
+            <m:r>
+              <w:rPr>
+                <w:rFonts w:ascii="Cambria Math" w:hAnsi="Cambria Math"/>
+              </w:rPr>
+              <m:t>PV</m:t>
+            </m:r>
+          </m:sub>
+        </m:sSub>
+        <m:d>
+          <m:dPr>
+            <m:ctrlPr>
+              <w:rPr>
+                <w:rFonts w:ascii="Cambria Math" w:hAnsi="Cambria Math"/>
+                <w:i/>
+              </w:rPr>
+            </m:ctrlPr>
+          </m:dPr>
+          <m:e>
+            <m:r>
+              <w:rPr>
+                <w:rFonts w:ascii="Cambria Math" w:hAnsi="Cambria Math"/>
+              </w:rPr>
+              <m:t>t</m:t>
+            </m:r>
+          </m:e>
+        </m:d>
+        <m:r>
+          <w:rPr>
+            <w:rFonts w:ascii="Cambria Math" w:hAnsi="Cambria Math"/>
+          </w:rPr>
+          <m:t xml:space="preserve">- </m:t>
+        </m:r>
+        <m:sSub>
+          <m:sSubPr>
+            <m:ctrlPr>
+              <w:rPr>
+                <w:rFonts w:ascii="Cambria Math" w:hAnsi="Cambria Math"/>
+                <w:i/>
+              </w:rPr>
+            </m:ctrlPr>
+          </m:sSubPr>
+          <m:e>
+            <m:r>
+              <w:rPr>
+                <w:rFonts w:ascii="Cambria Math" w:hAnsi="Cambria Math"/>
+              </w:rPr>
+              <m:t>P</m:t>
+            </m:r>
+          </m:e>
+          <m:sub>
+            <m:r>
+              <w:rPr>
+                <w:rFonts w:ascii="Cambria Math" w:hAnsi="Cambria Math"/>
+              </w:rPr>
+              <m:t>Load</m:t>
+            </m:r>
+          </m:sub>
+        </m:sSub>
+        <m:d>
+          <m:dPr>
+            <m:ctrlPr>
+              <w:rPr>
+                <w:rFonts w:ascii="Cambria Math" w:hAnsi="Cambria Math"/>
+                <w:i/>
+              </w:rPr>
+            </m:ctrlPr>
+          </m:dPr>
+          <m:e>
+            <m:r>
+              <w:rPr>
+                <w:rFonts w:ascii="Cambria Math" w:hAnsi="Cambria Math"/>
+              </w:rPr>
+              <m:t>t</m:t>
+            </m:r>
+          </m:e>
+        </m:d>
+      </m:oMath>
+      <w:r>
+        <w:t>, with all negative values set to 0</w:t>
+      </w:r>
+      <w:r>
+        <w:t xml:space="preserve"> kW</w:t>
+      </w:r>
+      <w:r>
+        <w:t>. Then, power entering the storage system can be set less than or equal to excess solar production.</w:t>
+      </w:r>
+    </w:p>
+    <w:p/>
+    <w:p>
+      <m:oMathPara>
+        <m:oMath>
           <m:sSub>
             <m:sSubPr>
               <m:ctrlPr>
@@ -10164,8 +10902,233 @@
             <w:rPr>
               <w:rFonts w:ascii="Cambria Math" w:hAnsi="Cambria Math"/>
             </w:rPr>
-            <m:t xml:space="preserve">- </m:t>
+            <m:t>≤</m:t>
           </m:r>
+          <m:sSub>
+            <m:sSubPr>
+              <m:ctrlPr>
+                <w:rPr>
+                  <w:rFonts w:ascii="Cambria Math" w:hAnsi="Cambria Math"/>
+                  <w:i/>
+                </w:rPr>
+              </m:ctrlPr>
+            </m:sSubPr>
+            <m:e>
+              <m:r>
+                <w:rPr>
+                  <w:rFonts w:ascii="Cambria Math" w:hAnsi="Cambria Math"/>
+                </w:rPr>
+                <m:t>P</m:t>
+              </m:r>
+            </m:e>
+            <m:sub>
+              <m:r>
+                <w:rPr>
+                  <w:rFonts w:ascii="Cambria Math" w:hAnsi="Cambria Math"/>
+                </w:rPr>
+                <m:t>Excess PV</m:t>
+              </m:r>
+            </m:sub>
+          </m:sSub>
+          <m:d>
+            <m:dPr>
+              <m:ctrlPr>
+                <w:rPr>
+                  <w:rFonts w:ascii="Cambria Math" w:hAnsi="Cambria Math"/>
+                  <w:i/>
+                </w:rPr>
+              </m:ctrlPr>
+            </m:dPr>
+            <m:e>
+              <m:r>
+                <w:rPr>
+                  <w:rFonts w:ascii="Cambria Math" w:hAnsi="Cambria Math"/>
+                </w:rPr>
+                <m:t>t</m:t>
+              </m:r>
+            </m:e>
+          </m:d>
+        </m:oMath>
+      </m:oMathPara>
+    </w:p>
+    <w:p/>
+    <w:p>
+      <w:r>
+        <w:rPr>
+          <w:b/>
+        </w:rPr>
+        <w:t>2.</w:t>
+      </w:r>
+      <w:r>
+        <w:t xml:space="preserve"> Secondly, a constraint needs to be added to ensure that the storage system only discharges when net load is positive, which means that the solar PV system is not fully meeting the customer load. This helps to ensure that the storage system does not discharge to the grid in addition to the solar system’s export, or charge and discharge simultaneously (which is physically impossible).</w:t>
+      </w:r>
+    </w:p>
+    <w:p/>
+    <w:p>
+      <w:r>
+        <w:t xml:space="preserve">This can be represented similarly to the constraint above with the creation of a positive net load vector </w:t>
+      </w:r>
+      <m:oMath>
+        <m:sSub>
+          <m:sSubPr>
+            <m:ctrlPr>
+              <w:rPr>
+                <w:rFonts w:ascii="Cambria Math" w:hAnsi="Cambria Math"/>
+                <w:i/>
+              </w:rPr>
+            </m:ctrlPr>
+          </m:sSubPr>
+          <m:e>
+            <m:r>
+              <w:rPr>
+                <w:rFonts w:ascii="Cambria Math" w:hAnsi="Cambria Math"/>
+              </w:rPr>
+              <m:t>P</m:t>
+            </m:r>
+          </m:e>
+          <m:sub>
+            <m:r>
+              <w:rPr>
+                <w:rFonts w:ascii="Cambria Math" w:hAnsi="Cambria Math"/>
+              </w:rPr>
+              <m:t>Positive Net Load</m:t>
+            </m:r>
+          </m:sub>
+        </m:sSub>
+        <m:d>
+          <m:dPr>
+            <m:ctrlPr>
+              <w:rPr>
+                <w:rFonts w:ascii="Cambria Math" w:hAnsi="Cambria Math"/>
+                <w:i/>
+              </w:rPr>
+            </m:ctrlPr>
+          </m:dPr>
+          <m:e>
+            <m:r>
+              <w:rPr>
+                <w:rFonts w:ascii="Cambria Math" w:hAnsi="Cambria Math"/>
+              </w:rPr>
+              <m:t>t</m:t>
+            </m:r>
+          </m:e>
+        </m:d>
+        <m:r>
+          <w:rPr>
+            <w:rFonts w:ascii="Cambria Math" w:hAnsi="Cambria Math"/>
+          </w:rPr>
+          <m:t xml:space="preserve"> </m:t>
+        </m:r>
+      </m:oMath>
+      <w:r>
+        <w:t xml:space="preserve">is equal to </w:t>
+      </w:r>
+      <m:oMath>
+        <m:sSub>
+          <m:sSubPr>
+            <m:ctrlPr>
+              <w:rPr>
+                <w:rFonts w:ascii="Cambria Math" w:hAnsi="Cambria Math"/>
+                <w:i/>
+              </w:rPr>
+            </m:ctrlPr>
+          </m:sSubPr>
+          <m:e>
+            <m:sSub>
+              <m:sSubPr>
+                <m:ctrlPr>
+                  <w:rPr>
+                    <w:rFonts w:ascii="Cambria Math" w:hAnsi="Cambria Math"/>
+                    <w:i/>
+                  </w:rPr>
+                </m:ctrlPr>
+              </m:sSubPr>
+              <m:e>
+                <m:r>
+                  <w:rPr>
+                    <w:rFonts w:ascii="Cambria Math" w:hAnsi="Cambria Math"/>
+                  </w:rPr>
+                  <m:t>P</m:t>
+                </m:r>
+              </m:e>
+              <m:sub>
+                <m:r>
+                  <w:rPr>
+                    <w:rFonts w:ascii="Cambria Math" w:hAnsi="Cambria Math"/>
+                  </w:rPr>
+                  <m:t>Load</m:t>
+                </m:r>
+              </m:sub>
+            </m:sSub>
+            <m:d>
+              <m:dPr>
+                <m:ctrlPr>
+                  <w:rPr>
+                    <w:rFonts w:ascii="Cambria Math" w:hAnsi="Cambria Math"/>
+                    <w:i/>
+                  </w:rPr>
+                </m:ctrlPr>
+              </m:dPr>
+              <m:e>
+                <m:r>
+                  <w:rPr>
+                    <w:rFonts w:ascii="Cambria Math" w:hAnsi="Cambria Math"/>
+                  </w:rPr>
+                  <m:t>t</m:t>
+                </m:r>
+              </m:e>
+            </m:d>
+            <m:r>
+              <w:rPr>
+                <w:rFonts w:ascii="Cambria Math" w:hAnsi="Cambria Math"/>
+              </w:rPr>
+              <m:t>- P</m:t>
+            </m:r>
+          </m:e>
+          <m:sub>
+            <m:r>
+              <w:rPr>
+                <w:rFonts w:ascii="Cambria Math" w:hAnsi="Cambria Math"/>
+              </w:rPr>
+              <m:t>PV</m:t>
+            </m:r>
+          </m:sub>
+        </m:sSub>
+        <m:d>
+          <m:dPr>
+            <m:ctrlPr>
+              <w:rPr>
+                <w:rFonts w:ascii="Cambria Math" w:hAnsi="Cambria Math"/>
+                <w:i/>
+              </w:rPr>
+            </m:ctrlPr>
+          </m:dPr>
+          <m:e>
+            <m:r>
+              <w:rPr>
+                <w:rFonts w:ascii="Cambria Math" w:hAnsi="Cambria Math"/>
+              </w:rPr>
+              <m:t>t</m:t>
+            </m:r>
+          </m:e>
+        </m:d>
+      </m:oMath>
+      <w:r>
+        <w:t>, with all negative values set to 0</w:t>
+      </w:r>
+      <w:r>
+        <w:t xml:space="preserve"> kW</w:t>
+      </w:r>
+      <w:bookmarkStart w:id="0" w:name="_GoBack"/>
+      <w:bookmarkEnd w:id="0"/>
+      <w:r>
+        <w:t>. Then, power exiting the storage system can be set less than or equal to positive net load.</w:t>
+      </w:r>
+    </w:p>
+    <w:p/>
+    <w:p>
+      <m:oMathPara>
+        <m:oMath>
           <m:sSub>
             <m:sSubPr>
               <m:ctrlPr>
@@ -10214,12 +11177,55 @@
             <w:rPr>
               <w:rFonts w:ascii="Cambria Math" w:hAnsi="Cambria Math"/>
             </w:rPr>
-            <m:t>≥0</m:t>
+            <m:t>≤</m:t>
           </m:r>
+          <m:sSub>
+            <m:sSubPr>
+              <m:ctrlPr>
+                <w:rPr>
+                  <w:rFonts w:ascii="Cambria Math" w:hAnsi="Cambria Math"/>
+                  <w:i/>
+                </w:rPr>
+              </m:ctrlPr>
+            </m:sSubPr>
+            <m:e>
+              <m:r>
+                <w:rPr>
+                  <w:rFonts w:ascii="Cambria Math" w:hAnsi="Cambria Math"/>
+                </w:rPr>
+                <m:t>P</m:t>
+              </m:r>
+            </m:e>
+            <m:sub>
+              <m:r>
+                <w:rPr>
+                  <w:rFonts w:ascii="Cambria Math" w:hAnsi="Cambria Math"/>
+                </w:rPr>
+                <m:t>Positive Net Load</m:t>
+              </m:r>
+            </m:sub>
+          </m:sSub>
+          <m:d>
+            <m:dPr>
+              <m:ctrlPr>
+                <w:rPr>
+                  <w:rFonts w:ascii="Cambria Math" w:hAnsi="Cambria Math"/>
+                  <w:i/>
+                </w:rPr>
+              </m:ctrlPr>
+            </m:dPr>
+            <m:e>
+              <m:r>
+                <w:rPr>
+                  <w:rFonts w:ascii="Cambria Math" w:hAnsi="Cambria Math"/>
+                </w:rPr>
+                <m:t>t</m:t>
+              </m:r>
+            </m:e>
+          </m:d>
         </m:oMath>
       </m:oMathPara>
     </w:p>
-    <w:p/>
     <w:sectPr>
       <w:pgSz w:w="12240" w:h="15840"/>
       <w:pgMar w:top="1440" w:right="1800" w:bottom="1440" w:left="1800" w:header="720" w:footer="720" w:gutter="0"/>
@@ -10230,8 +11236,8 @@
 </file>
 
 <file path=word/numbering.xml><?xml version="1.0" encoding="utf-8"?>
-<w:numbering xmlns:wpc="http://schemas.microsoft.com/office/word/2010/wordprocessingCanvas" xmlns:cx="http://schemas.microsoft.com/office/drawing/2014/chartex" xmlns:cx1="http://schemas.microsoft.com/office/drawing/2015/9/8/chartex" xmlns:cx2="http://schemas.microsoft.com/office/drawing/2015/10/21/chartex" xmlns:cx3="http://schemas.microsoft.com/office/drawing/2016/5/9/chartex" xmlns:cx4="http://schemas.microsoft.com/office/drawing/2016/5/10/chartex" xmlns:cx5="http://schemas.microsoft.com/office/drawing/2016/5/11/chartex" xmlns:cx6="http://schemas.microsoft.com/office/drawing/2016/5/12/chartex" xmlns:cx7="http://schemas.microsoft.com/office/drawing/2016/5/13/chartex" xmlns:cx8="http://schemas.microsoft.com/office/drawing/2016/5/14/chartex" xmlns:mc="http://schemas.openxmlformats.org/markup-compatibility/2006" xmlns:aink="http://schemas.microsoft.com/office/drawing/2016/ink" xmlns:am3d="http://schemas.microsoft.com/office/drawing/2017/model3d" xmlns:o="urn:schemas-microsoft-com:office:office" xmlns:r="http://schemas.openxmlformats.org/officeDocument/2006/relationships" xmlns:m="http://schemas.openxmlformats.org/officeDocument/2006/math" xmlns:v="urn:schemas-microsoft-com:vml" xmlns:wp14="http://schemas.microsoft.com/office/word/2010/wordprocessingDrawing" xmlns:wp="http://schemas.openxmlformats.org/drawingml/2006/wordprocessingDrawing" xmlns:w10="urn:schemas-microsoft-com:office:word" xmlns:w="http://schemas.openxmlformats.org/wordprocessingml/2006/main" xmlns:w14="http://schemas.microsoft.com/office/word/2010/wordml" xmlns:w15="http://schemas.microsoft.com/office/word/2012/wordml" xmlns:w16cid="http://schemas.microsoft.com/office/word/2016/wordml/cid" xmlns:w16se="http://schemas.microsoft.com/office/word/2015/wordml/symex" xmlns:wpg="http://schemas.microsoft.com/office/word/2010/wordprocessingGroup" xmlns:wpi="http://schemas.microsoft.com/office/word/2010/wordprocessingInk" xmlns:wne="http://schemas.microsoft.com/office/word/2006/wordml" xmlns:wps="http://schemas.microsoft.com/office/word/2010/wordprocessingShape" mc:Ignorable="w14 w15 w16se w16cid wp14">
-  <w:abstractNum w:abstractNumId="0" w15:restartNumberingAfterBreak="0">
+<w:numbering xmlns:wpc="http://schemas.microsoft.com/office/word/2010/wordprocessingCanvas" xmlns:mo="http://schemas.microsoft.com/office/mac/office/2008/main" xmlns:mc="http://schemas.openxmlformats.org/markup-compatibility/2006" xmlns:mv="urn:schemas-microsoft-com:mac:vml" xmlns:o="urn:schemas-microsoft-com:office:office" xmlns:r="http://schemas.openxmlformats.org/officeDocument/2006/relationships" xmlns:m="http://schemas.openxmlformats.org/officeDocument/2006/math" xmlns:v="urn:schemas-microsoft-com:vml" xmlns:wp14="http://schemas.microsoft.com/office/word/2010/wordprocessingDrawing" xmlns:wp="http://schemas.openxmlformats.org/drawingml/2006/wordprocessingDrawing" xmlns:w10="urn:schemas-microsoft-com:office:word" xmlns:w="http://schemas.openxmlformats.org/wordprocessingml/2006/main" xmlns:w14="http://schemas.microsoft.com/office/word/2010/wordml" xmlns:wpg="http://schemas.microsoft.com/office/word/2010/wordprocessingGroup" xmlns:wpi="http://schemas.microsoft.com/office/word/2010/wordprocessingInk" xmlns:wne="http://schemas.microsoft.com/office/word/2006/wordml" xmlns:wps="http://schemas.microsoft.com/office/word/2010/wordprocessingShape" mc:Ignorable="w14 wp14">
+  <w:abstractNum w:abstractNumId="0">
     <w:nsid w:val="6C733782"/>
     <w:multiLevelType w:val="hybridMultilevel"/>
     <w:tmpl w:val="9084BE82"/>
@@ -10327,7 +11333,7 @@
 </file>
 
 <file path=word/styles.xml><?xml version="1.0" encoding="utf-8"?>
-<w:styles xmlns:mc="http://schemas.openxmlformats.org/markup-compatibility/2006" xmlns:r="http://schemas.openxmlformats.org/officeDocument/2006/relationships" xmlns:w="http://schemas.openxmlformats.org/wordprocessingml/2006/main" xmlns:w14="http://schemas.microsoft.com/office/word/2010/wordml" xmlns:w15="http://schemas.microsoft.com/office/word/2012/wordml" xmlns:w16cid="http://schemas.microsoft.com/office/word/2016/wordml/cid" xmlns:w16se="http://schemas.microsoft.com/office/word/2015/wordml/symex" mc:Ignorable="w14 w15 w16se w16cid">
+<w:styles xmlns:mc="http://schemas.openxmlformats.org/markup-compatibility/2006" xmlns:r="http://schemas.openxmlformats.org/officeDocument/2006/relationships" xmlns:w="http://schemas.openxmlformats.org/wordprocessingml/2006/main" xmlns:w14="http://schemas.microsoft.com/office/word/2010/wordml" mc:Ignorable="w14">
   <w:docDefaults>
     <w:rPrDefault>
       <w:rPr>
@@ -10337,380 +11343,153 @@
     </w:rPrDefault>
     <w:pPrDefault/>
   </w:docDefaults>
-  <w:latentStyles w:defLockedState="0" w:defUIPriority="99" w:defSemiHidden="0" w:defUnhideWhenUsed="0" w:defQFormat="0" w:count="375">
-    <w:lsdException w:name="Normal" w:uiPriority="0" w:qFormat="1"/>
-    <w:lsdException w:name="heading 1" w:uiPriority="9" w:qFormat="1"/>
-    <w:lsdException w:name="heading 2" w:semiHidden="1" w:uiPriority="9" w:unhideWhenUsed="1" w:qFormat="1"/>
-    <w:lsdException w:name="heading 3" w:semiHidden="1" w:uiPriority="9" w:unhideWhenUsed="1" w:qFormat="1"/>
-    <w:lsdException w:name="heading 4" w:semiHidden="1" w:uiPriority="9" w:unhideWhenUsed="1" w:qFormat="1"/>
-    <w:lsdException w:name="heading 5" w:semiHidden="1" w:uiPriority="9" w:unhideWhenUsed="1" w:qFormat="1"/>
-    <w:lsdException w:name="heading 6" w:semiHidden="1" w:uiPriority="9" w:unhideWhenUsed="1" w:qFormat="1"/>
-    <w:lsdException w:name="heading 7" w:semiHidden="1" w:uiPriority="9" w:unhideWhenUsed="1" w:qFormat="1"/>
-    <w:lsdException w:name="heading 8" w:semiHidden="1" w:uiPriority="9" w:unhideWhenUsed="1" w:qFormat="1"/>
-    <w:lsdException w:name="heading 9" w:semiHidden="1" w:uiPriority="9" w:unhideWhenUsed="1" w:qFormat="1"/>
-    <w:lsdException w:name="index 1" w:semiHidden="1" w:unhideWhenUsed="1"/>
-    <w:lsdException w:name="index 2" w:semiHidden="1" w:unhideWhenUsed="1"/>
-    <w:lsdException w:name="index 3" w:semiHidden="1" w:unhideWhenUsed="1"/>
-    <w:lsdException w:name="index 4" w:semiHidden="1" w:unhideWhenUsed="1"/>
-    <w:lsdException w:name="index 5" w:semiHidden="1" w:unhideWhenUsed="1"/>
-    <w:lsdException w:name="index 6" w:semiHidden="1" w:unhideWhenUsed="1"/>
-    <w:lsdException w:name="index 7" w:semiHidden="1" w:unhideWhenUsed="1"/>
-    <w:lsdException w:name="index 8" w:semiHidden="1" w:unhideWhenUsed="1"/>
-    <w:lsdException w:name="index 9" w:semiHidden="1" w:unhideWhenUsed="1"/>
-    <w:lsdException w:name="toc 1" w:semiHidden="1" w:uiPriority="39" w:unhideWhenUsed="1"/>
-    <w:lsdException w:name="toc 2" w:semiHidden="1" w:uiPriority="39" w:unhideWhenUsed="1"/>
-    <w:lsdException w:name="toc 3" w:semiHidden="1" w:uiPriority="39" w:unhideWhenUsed="1"/>
-    <w:lsdException w:name="toc 4" w:semiHidden="1" w:uiPriority="39" w:unhideWhenUsed="1"/>
-    <w:lsdException w:name="toc 5" w:semiHidden="1" w:uiPriority="39" w:unhideWhenUsed="1"/>
-    <w:lsdException w:name="toc 6" w:semiHidden="1" w:uiPriority="39" w:unhideWhenUsed="1"/>
-    <w:lsdException w:name="toc 7" w:semiHidden="1" w:uiPriority="39" w:unhideWhenUsed="1"/>
-    <w:lsdException w:name="toc 8" w:semiHidden="1" w:uiPriority="39" w:unhideWhenUsed="1"/>
-    <w:lsdException w:name="toc 9" w:semiHidden="1" w:uiPriority="39" w:unhideWhenUsed="1"/>
-    <w:lsdException w:name="Normal Indent" w:semiHidden="1" w:unhideWhenUsed="1"/>
-    <w:lsdException w:name="footnote text" w:semiHidden="1" w:unhideWhenUsed="1"/>
-    <w:lsdException w:name="annotation text" w:semiHidden="1" w:unhideWhenUsed="1"/>
-    <w:lsdException w:name="header" w:semiHidden="1" w:unhideWhenUsed="1"/>
-    <w:lsdException w:name="footer" w:semiHidden="1" w:unhideWhenUsed="1"/>
-    <w:lsdException w:name="index heading" w:semiHidden="1" w:unhideWhenUsed="1"/>
-    <w:lsdException w:name="caption" w:semiHidden="1" w:uiPriority="35" w:unhideWhenUsed="1" w:qFormat="1"/>
-    <w:lsdException w:name="table of figures" w:semiHidden="1" w:unhideWhenUsed="1"/>
-    <w:lsdException w:name="envelope address" w:semiHidden="1" w:unhideWhenUsed="1"/>
-    <w:lsdException w:name="envelope return" w:semiHidden="1" w:unhideWhenUsed="1"/>
-    <w:lsdException w:name="footnote reference" w:semiHidden="1" w:unhideWhenUsed="1"/>
-    <w:lsdException w:name="annotation reference" w:semiHidden="1" w:unhideWhenUsed="1"/>
-    <w:lsdException w:name="line number" w:semiHidden="1" w:unhideWhenUsed="1"/>
-    <w:lsdException w:name="page number" w:semiHidden="1" w:unhideWhenUsed="1"/>
-    <w:lsdException w:name="endnote reference" w:semiHidden="1" w:unhideWhenUsed="1"/>
-    <w:lsdException w:name="endnote text" w:semiHidden="1" w:unhideWhenUsed="1"/>
-    <w:lsdException w:name="table of authorities" w:semiHidden="1" w:unhideWhenUsed="1"/>
-    <w:lsdException w:name="macro" w:semiHidden="1" w:unhideWhenUsed="1"/>
-    <w:lsdException w:name="toa heading" w:semiHidden="1" w:unhideWhenUsed="1"/>
-    <w:lsdException w:name="List" w:semiHidden="1" w:unhideWhenUsed="1"/>
-    <w:lsdException w:name="List Bullet" w:semiHidden="1" w:unhideWhenUsed="1"/>
-    <w:lsdException w:name="List Number" w:semiHidden="1" w:unhideWhenUsed="1"/>
-    <w:lsdException w:name="List 2" w:semiHidden="1" w:unhideWhenUsed="1"/>
-    <w:lsdException w:name="List 3" w:semiHidden="1" w:unhideWhenUsed="1"/>
-    <w:lsdException w:name="List 4" w:semiHidden="1" w:unhideWhenUsed="1"/>
-    <w:lsdException w:name="List 5" w:semiHidden="1" w:unhideWhenUsed="1"/>
-    <w:lsdException w:name="List Bullet 2" w:semiHidden="1" w:unhideWhenUsed="1"/>
-    <w:lsdException w:name="List Bullet 3" w:semiHidden="1" w:unhideWhenUsed="1"/>
-    <w:lsdException w:name="List Bullet 4" w:semiHidden="1" w:unhideWhenUsed="1"/>
-    <w:lsdException w:name="List Bullet 5" w:semiHidden="1" w:unhideWhenUsed="1"/>
-    <w:lsdException w:name="List Number 2" w:semiHidden="1" w:unhideWhenUsed="1"/>
-    <w:lsdException w:name="List Number 3" w:semiHidden="1" w:unhideWhenUsed="1"/>
-    <w:lsdException w:name="List Number 4" w:semiHidden="1" w:unhideWhenUsed="1"/>
-    <w:lsdException w:name="List Number 5" w:semiHidden="1" w:unhideWhenUsed="1"/>
-    <w:lsdException w:name="Title" w:uiPriority="10" w:qFormat="1"/>
-    <w:lsdException w:name="Closing" w:semiHidden="1" w:unhideWhenUsed="1"/>
-    <w:lsdException w:name="Signature" w:semiHidden="1" w:unhideWhenUsed="1"/>
-    <w:lsdException w:name="Default Paragraph Font" w:semiHidden="1" w:uiPriority="1" w:unhideWhenUsed="1"/>
-    <w:lsdException w:name="Body Text" w:semiHidden="1" w:unhideWhenUsed="1"/>
-    <w:lsdException w:name="Body Text Indent" w:semiHidden="1" w:unhideWhenUsed="1"/>
-    <w:lsdException w:name="List Continue" w:semiHidden="1" w:unhideWhenUsed="1"/>
-    <w:lsdException w:name="List Continue 2" w:semiHidden="1" w:unhideWhenUsed="1"/>
-    <w:lsdException w:name="List Continue 3" w:semiHidden="1" w:unhideWhenUsed="1"/>
-    <w:lsdException w:name="List Continue 4" w:semiHidden="1" w:unhideWhenUsed="1"/>
-    <w:lsdException w:name="List Continue 5" w:semiHidden="1" w:unhideWhenUsed="1"/>
-    <w:lsdException w:name="Message Header" w:semiHidden="1" w:unhideWhenUsed="1"/>
-    <w:lsdException w:name="Subtitle" w:uiPriority="11" w:qFormat="1"/>
-    <w:lsdException w:name="Salutation" w:semiHidden="1" w:unhideWhenUsed="1"/>
-    <w:lsdException w:name="Date" w:semiHidden="1" w:unhideWhenUsed="1"/>
-    <w:lsdException w:name="Body Text First Indent" w:semiHidden="1" w:unhideWhenUsed="1"/>
-    <w:lsdException w:name="Body Text First Indent 2" w:semiHidden="1" w:unhideWhenUsed="1"/>
-    <w:lsdException w:name="Note Heading" w:semiHidden="1" w:unhideWhenUsed="1"/>
-    <w:lsdException w:name="Body Text 2" w:semiHidden="1" w:unhideWhenUsed="1"/>
-    <w:lsdException w:name="Body Text 3" w:semiHidden="1" w:unhideWhenUsed="1"/>
-    <w:lsdException w:name="Body Text Indent 2" w:semiHidden="1" w:unhideWhenUsed="1"/>
-    <w:lsdException w:name="Body Text Indent 3" w:semiHidden="1" w:unhideWhenUsed="1"/>
-    <w:lsdException w:name="Block Text" w:semiHidden="1" w:unhideWhenUsed="1"/>
-    <w:lsdException w:name="Hyperlink" w:semiHidden="1" w:unhideWhenUsed="1"/>
-    <w:lsdException w:name="FollowedHyperlink" w:semiHidden="1" w:unhideWhenUsed="1"/>
-    <w:lsdException w:name="Strong" w:uiPriority="22" w:qFormat="1"/>
-    <w:lsdException w:name="Emphasis" w:uiPriority="20" w:qFormat="1"/>
-    <w:lsdException w:name="Document Map" w:semiHidden="1" w:unhideWhenUsed="1"/>
-    <w:lsdException w:name="Plain Text" w:semiHidden="1" w:unhideWhenUsed="1"/>
-    <w:lsdException w:name="E-mail Signature" w:semiHidden="1" w:unhideWhenUsed="1"/>
-    <w:lsdException w:name="HTML Top of Form" w:semiHidden="1" w:unhideWhenUsed="1"/>
-    <w:lsdException w:name="HTML Bottom of Form" w:semiHidden="1" w:unhideWhenUsed="1"/>
-    <w:lsdException w:name="Normal (Web)" w:semiHidden="1" w:unhideWhenUsed="1"/>
-    <w:lsdException w:name="HTML Acronym" w:semiHidden="1" w:unhideWhenUsed="1"/>
-    <w:lsdException w:name="HTML Address" w:semiHidden="1" w:unhideWhenUsed="1"/>
-    <w:lsdException w:name="HTML Cite" w:semiHidden="1" w:unhideWhenUsed="1"/>
-    <w:lsdException w:name="HTML Code" w:semiHidden="1" w:unhideWhenUsed="1"/>
-    <w:lsdException w:name="HTML Definition" w:semiHidden="1" w:unhideWhenUsed="1"/>
-    <w:lsdException w:name="HTML Keyboard" w:semiHidden="1" w:unhideWhenUsed="1"/>
-    <w:lsdException w:name="HTML Preformatted" w:semiHidden="1" w:unhideWhenUsed="1"/>
-    <w:lsdException w:name="HTML Sample" w:semiHidden="1" w:unhideWhenUsed="1"/>
-    <w:lsdException w:name="HTML Typewriter" w:semiHidden="1" w:unhideWhenUsed="1"/>
-    <w:lsdException w:name="HTML Variable" w:semiHidden="1" w:unhideWhenUsed="1"/>
-    <w:lsdException w:name="Normal Table" w:semiHidden="1" w:unhideWhenUsed="1"/>
-    <w:lsdException w:name="annotation subject" w:semiHidden="1" w:unhideWhenUsed="1"/>
-    <w:lsdException w:name="No List" w:semiHidden="1" w:unhideWhenUsed="1"/>
-    <w:lsdException w:name="Outline List 1" w:semiHidden="1" w:unhideWhenUsed="1"/>
-    <w:lsdException w:name="Outline List 2" w:semiHidden="1" w:unhideWhenUsed="1"/>
-    <w:lsdException w:name="Outline List 3" w:semiHidden="1" w:unhideWhenUsed="1"/>
-    <w:lsdException w:name="Table Simple 1" w:semiHidden="1" w:unhideWhenUsed="1"/>
-    <w:lsdException w:name="Table Simple 2" w:semiHidden="1" w:unhideWhenUsed="1"/>
-    <w:lsdException w:name="Table Simple 3" w:semiHidden="1" w:unhideWhenUsed="1"/>
-    <w:lsdException w:name="Table Classic 1" w:semiHidden="1" w:unhideWhenUsed="1"/>
-    <w:lsdException w:name="Table Classic 2" w:semiHidden="1" w:unhideWhenUsed="1"/>
-    <w:lsdException w:name="Table Classic 3" w:semiHidden="1" w:unhideWhenUsed="1"/>
-    <w:lsdException w:name="Table Classic 4" w:semiHidden="1" w:unhideWhenUsed="1"/>
-    <w:lsdException w:name="Table Colorful 1" w:semiHidden="1" w:unhideWhenUsed="1"/>
-    <w:lsdException w:name="Table Colorful 2" w:semiHidden="1" w:unhideWhenUsed="1"/>
-    <w:lsdException w:name="Table Colorful 3" w:semiHidden="1" w:unhideWhenUsed="1"/>
-    <w:lsdException w:name="Table Columns 1" w:semiHidden="1" w:unhideWhenUsed="1"/>
-    <w:lsdException w:name="Table Columns 2" w:semiHidden="1" w:unhideWhenUsed="1"/>
-    <w:lsdException w:name="Table Columns 3" w:semiHidden="1" w:unhideWhenUsed="1"/>
-    <w:lsdException w:name="Table Columns 4" w:semiHidden="1" w:unhideWhenUsed="1"/>
-    <w:lsdException w:name="Table Columns 5" w:semiHidden="1" w:unhideWhenUsed="1"/>
-    <w:lsdException w:name="Table Grid 1" w:semiHidden="1" w:unhideWhenUsed="1"/>
-    <w:lsdException w:name="Table Grid 2" w:semiHidden="1" w:unhideWhenUsed="1"/>
-    <w:lsdException w:name="Table Grid 3" w:semiHidden="1" w:unhideWhenUsed="1"/>
-    <w:lsdException w:name="Table Grid 4" w:semiHidden="1" w:unhideWhenUsed="1"/>
-    <w:lsdException w:name="Table Grid 5" w:semiHidden="1" w:unhideWhenUsed="1"/>
-    <w:lsdException w:name="Table Grid 6" w:semiHidden="1" w:unhideWhenUsed="1"/>
-    <w:lsdException w:name="Table Grid 7" w:semiHidden="1" w:unhideWhenUsed="1"/>
-    <w:lsdException w:name="Table Grid 8" w:semiHidden="1" w:unhideWhenUsed="1"/>
-    <w:lsdException w:name="Table List 1" w:semiHidden="1" w:unhideWhenUsed="1"/>
-    <w:lsdException w:name="Table List 2" w:semiHidden="1" w:unhideWhenUsed="1"/>
-    <w:lsdException w:name="Table List 3" w:semiHidden="1" w:unhideWhenUsed="1"/>
-    <w:lsdException w:name="Table List 4" w:semiHidden="1" w:unhideWhenUsed="1"/>
-    <w:lsdException w:name="Table List 5" w:semiHidden="1" w:unhideWhenUsed="1"/>
-    <w:lsdException w:name="Table List 6" w:semiHidden="1" w:unhideWhenUsed="1"/>
-    <w:lsdException w:name="Table List 7" w:semiHidden="1" w:unhideWhenUsed="1"/>
-    <w:lsdException w:name="Table List 8" w:semiHidden="1" w:unhideWhenUsed="1"/>
-    <w:lsdException w:name="Table 3D effects 1" w:semiHidden="1" w:unhideWhenUsed="1"/>
-    <w:lsdException w:name="Table 3D effects 2" w:semiHidden="1" w:unhideWhenUsed="1"/>
-    <w:lsdException w:name="Table 3D effects 3" w:semiHidden="1" w:unhideWhenUsed="1"/>
-    <w:lsdException w:name="Table Contemporary" w:semiHidden="1" w:unhideWhenUsed="1"/>
-    <w:lsdException w:name="Table Elegant" w:semiHidden="1" w:unhideWhenUsed="1"/>
-    <w:lsdException w:name="Table Professional" w:semiHidden="1" w:unhideWhenUsed="1"/>
-    <w:lsdException w:name="Table Subtle 1" w:semiHidden="1" w:unhideWhenUsed="1"/>
-    <w:lsdException w:name="Table Subtle 2" w:semiHidden="1" w:unhideWhenUsed="1"/>
-    <w:lsdException w:name="Table Web 1" w:semiHidden="1" w:unhideWhenUsed="1"/>
-    <w:lsdException w:name="Table Web 2" w:semiHidden="1" w:unhideWhenUsed="1"/>
-    <w:lsdException w:name="Table Web 3" w:semiHidden="1" w:unhideWhenUsed="1"/>
-    <w:lsdException w:name="Balloon Text" w:semiHidden="1" w:unhideWhenUsed="1"/>
-    <w:lsdException w:name="Table Grid" w:uiPriority="59"/>
-    <w:lsdException w:name="Table Theme" w:semiHidden="1" w:unhideWhenUsed="1"/>
-    <w:lsdException w:name="Placeholder Text" w:semiHidden="1"/>
-    <w:lsdException w:name="No Spacing" w:uiPriority="1" w:qFormat="1"/>
-    <w:lsdException w:name="Light Shading" w:uiPriority="60"/>
-    <w:lsdException w:name="Light List" w:uiPriority="61"/>
-    <w:lsdException w:name="Light Grid" w:uiPriority="62"/>
-    <w:lsdException w:name="Medium Shading 1" w:uiPriority="63"/>
-    <w:lsdException w:name="Medium Shading 2" w:uiPriority="64"/>
-    <w:lsdException w:name="Medium List 1" w:uiPriority="65"/>
-    <w:lsdException w:name="Medium List 2" w:uiPriority="66"/>
-    <w:lsdException w:name="Medium Grid 1" w:uiPriority="67"/>
-    <w:lsdException w:name="Medium Grid 2" w:uiPriority="68"/>
-    <w:lsdException w:name="Medium Grid 3" w:uiPriority="69"/>
-    <w:lsdException w:name="Dark List" w:uiPriority="70"/>
-    <w:lsdException w:name="Colorful Shading" w:uiPriority="71"/>
-    <w:lsdException w:name="Colorful List" w:uiPriority="72"/>
-    <w:lsdException w:name="Colorful Grid" w:uiPriority="73"/>
-    <w:lsdException w:name="Light Shading Accent 1" w:uiPriority="60"/>
-    <w:lsdException w:name="Light List Accent 1" w:uiPriority="61"/>
-    <w:lsdException w:name="Light Grid Accent 1" w:uiPriority="62"/>
-    <w:lsdException w:name="Medium Shading 1 Accent 1" w:uiPriority="63"/>
-    <w:lsdException w:name="Medium Shading 2 Accent 1" w:uiPriority="64"/>
-    <w:lsdException w:name="Medium List 1 Accent 1" w:uiPriority="65"/>
-    <w:lsdException w:name="Revision" w:semiHidden="1"/>
-    <w:lsdException w:name="List Paragraph" w:uiPriority="34" w:qFormat="1"/>
-    <w:lsdException w:name="Quote" w:uiPriority="29" w:qFormat="1"/>
-    <w:lsdException w:name="Intense Quote" w:uiPriority="30" w:qFormat="1"/>
-    <w:lsdException w:name="Medium List 2 Accent 1" w:uiPriority="66"/>
-    <w:lsdException w:name="Medium Grid 1 Accent 1" w:uiPriority="67"/>
-    <w:lsdException w:name="Medium Grid 2 Accent 1" w:uiPriority="68"/>
-    <w:lsdException w:name="Medium Grid 3 Accent 1" w:uiPriority="69"/>
-    <w:lsdException w:name="Dark List Accent 1" w:uiPriority="70"/>
-    <w:lsdException w:name="Colorful Shading Accent 1" w:uiPriority="71"/>
-    <w:lsdException w:name="Colorful List Accent 1" w:uiPriority="72"/>
-    <w:lsdException w:name="Colorful Grid Accent 1" w:uiPriority="73"/>
-    <w:lsdException w:name="Light Shading Accent 2" w:uiPriority="60"/>
-    <w:lsdException w:name="Light List Accent 2" w:uiPriority="61"/>
-    <w:lsdException w:name="Light Grid Accent 2" w:uiPriority="62"/>
-    <w:lsdException w:name="Medium Shading 1 Accent 2" w:uiPriority="63"/>
-    <w:lsdException w:name="Medium Shading 2 Accent 2" w:uiPriority="64"/>
-    <w:lsdException w:name="Medium List 1 Accent 2" w:uiPriority="65"/>
-    <w:lsdException w:name="Medium List 2 Accent 2" w:uiPriority="66"/>
-    <w:lsdException w:name="Medium Grid 1 Accent 2" w:uiPriority="67"/>
-    <w:lsdException w:name="Medium Grid 2 Accent 2" w:uiPriority="68"/>
-    <w:lsdException w:name="Medium Grid 3 Accent 2" w:uiPriority="69"/>
-    <w:lsdException w:name="Dark List Accent 2" w:uiPriority="70"/>
-    <w:lsdException w:name="Colorful Shading Accent 2" w:uiPriority="71"/>
-    <w:lsdException w:name="Colorful List Accent 2" w:uiPriority="72"/>
-    <w:lsdException w:name="Colorful Grid Accent 2" w:uiPriority="73"/>
-    <w:lsdException w:name="Light Shading Accent 3" w:uiPriority="60"/>
-    <w:lsdException w:name="Light List Accent 3" w:uiPriority="61"/>
-    <w:lsdException w:name="Light Grid Accent 3" w:uiPriority="62"/>
-    <w:lsdException w:name="Medium Shading 1 Accent 3" w:uiPriority="63"/>
-    <w:lsdException w:name="Medium Shading 2 Accent 3" w:uiPriority="64"/>
-    <w:lsdException w:name="Medium List 1 Accent 3" w:uiPriority="65"/>
-    <w:lsdException w:name="Medium List 2 Accent 3" w:uiPriority="66"/>
-    <w:lsdException w:name="Medium Grid 1 Accent 3" w:uiPriority="67"/>
-    <w:lsdException w:name="Medium Grid 2 Accent 3" w:uiPriority="68"/>
-    <w:lsdException w:name="Medium Grid 3 Accent 3" w:uiPriority="69"/>
-    <w:lsdException w:name="Dark List Accent 3" w:uiPriority="70"/>
-    <w:lsdException w:name="Colorful Shading Accent 3" w:uiPriority="71"/>
-    <w:lsdException w:name="Colorful List Accent 3" w:uiPriority="72"/>
-    <w:lsdException w:name="Colorful Grid Accent 3" w:uiPriority="73"/>
-    <w:lsdException w:name="Light Shading Accent 4" w:uiPriority="60"/>
-    <w:lsdException w:name="Light List Accent 4" w:uiPriority="61"/>
-    <w:lsdException w:name="Light Grid Accent 4" w:uiPriority="62"/>
-    <w:lsdException w:name="Medium Shading 1 Accent 4" w:uiPriority="63"/>
-    <w:lsdException w:name="Medium Shading 2 Accent 4" w:uiPriority="64"/>
-    <w:lsdException w:name="Medium List 1 Accent 4" w:uiPriority="65"/>
-    <w:lsdException w:name="Medium List 2 Accent 4" w:uiPriority="66"/>
-    <w:lsdException w:name="Medium Grid 1 Accent 4" w:uiPriority="67"/>
-    <w:lsdException w:name="Medium Grid 2 Accent 4" w:uiPriority="68"/>
-    <w:lsdException w:name="Medium Grid 3 Accent 4" w:uiPriority="69"/>
-    <w:lsdException w:name="Dark List Accent 4" w:uiPriority="70"/>
-    <w:lsdException w:name="Colorful Shading Accent 4" w:uiPriority="71"/>
-    <w:lsdException w:name="Colorful List Accent 4" w:uiPriority="72"/>
-    <w:lsdException w:name="Colorful Grid Accent 4" w:uiPriority="73"/>
-    <w:lsdException w:name="Light Shading Accent 5" w:uiPriority="60"/>
-    <w:lsdException w:name="Light List Accent 5" w:uiPriority="61"/>
-    <w:lsdException w:name="Light Grid Accent 5" w:uiPriority="62"/>
-    <w:lsdException w:name="Medium Shading 1 Accent 5" w:uiPriority="63"/>
-    <w:lsdException w:name="Medium Shading 2 Accent 5" w:uiPriority="64"/>
-    <w:lsdException w:name="Medium List 1 Accent 5" w:uiPriority="65"/>
-    <w:lsdException w:name="Medium List 2 Accent 5" w:uiPriority="66"/>
-    <w:lsdException w:name="Medium Grid 1 Accent 5" w:uiPriority="67"/>
-    <w:lsdException w:name="Medium Grid 2 Accent 5" w:uiPriority="68"/>
-    <w:lsdException w:name="Medium Grid 3 Accent 5" w:uiPriority="69"/>
-    <w:lsdException w:name="Dark List Accent 5" w:uiPriority="70"/>
-    <w:lsdException w:name="Colorful Shading Accent 5" w:uiPriority="71"/>
-    <w:lsdException w:name="Colorful List Accent 5" w:uiPriority="72"/>
-    <w:lsdException w:name="Colorful Grid Accent 5" w:uiPriority="73"/>
-    <w:lsdException w:name="Light Shading Accent 6" w:uiPriority="60"/>
-    <w:lsdException w:name="Light List Accent 6" w:uiPriority="61"/>
-    <w:lsdException w:name="Light Grid Accent 6" w:uiPriority="62"/>
-    <w:lsdException w:name="Medium Shading 1 Accent 6" w:uiPriority="63"/>
-    <w:lsdException w:name="Medium Shading 2 Accent 6" w:uiPriority="64"/>
-    <w:lsdException w:name="Medium List 1 Accent 6" w:uiPriority="65"/>
-    <w:lsdException w:name="Medium List 2 Accent 6" w:uiPriority="66"/>
-    <w:lsdException w:name="Medium Grid 1 Accent 6" w:uiPriority="67"/>
-    <w:lsdException w:name="Medium Grid 2 Accent 6" w:uiPriority="68"/>
-    <w:lsdException w:name="Medium Grid 3 Accent 6" w:uiPriority="69"/>
-    <w:lsdException w:name="Dark List Accent 6" w:uiPriority="70"/>
-    <w:lsdException w:name="Colorful Shading Accent 6" w:uiPriority="71"/>
-    <w:lsdException w:name="Colorful List Accent 6" w:uiPriority="72"/>
-    <w:lsdException w:name="Colorful Grid Accent 6" w:uiPriority="73"/>
-    <w:lsdException w:name="Subtle Emphasis" w:uiPriority="19" w:qFormat="1"/>
-    <w:lsdException w:name="Intense Emphasis" w:uiPriority="21" w:qFormat="1"/>
-    <w:lsdException w:name="Subtle Reference" w:uiPriority="31" w:qFormat="1"/>
-    <w:lsdException w:name="Intense Reference" w:uiPriority="32" w:qFormat="1"/>
-    <w:lsdException w:name="Book Title" w:uiPriority="33" w:qFormat="1"/>
-    <w:lsdException w:name="Bibliography" w:semiHidden="1" w:uiPriority="37" w:unhideWhenUsed="1"/>
-    <w:lsdException w:name="TOC Heading" w:semiHidden="1" w:uiPriority="39" w:unhideWhenUsed="1" w:qFormat="1"/>
-    <w:lsdException w:name="Plain Table 1" w:uiPriority="41"/>
-    <w:lsdException w:name="Plain Table 2" w:uiPriority="42"/>
-    <w:lsdException w:name="Plain Table 3" w:uiPriority="43"/>
-    <w:lsdException w:name="Plain Table 4" w:uiPriority="44"/>
-    <w:lsdException w:name="Plain Table 5" w:uiPriority="45"/>
-    <w:lsdException w:name="Grid Table Light" w:uiPriority="40"/>
-    <w:lsdException w:name="Grid Table 1 Light" w:uiPriority="46"/>
-    <w:lsdException w:name="Grid Table 2" w:uiPriority="47"/>
-    <w:lsdException w:name="Grid Table 3" w:uiPriority="48"/>
-    <w:lsdException w:name="Grid Table 4" w:uiPriority="49"/>
-    <w:lsdException w:name="Grid Table 5 Dark" w:uiPriority="50"/>
-    <w:lsdException w:name="Grid Table 6 Colorful" w:uiPriority="51"/>
-    <w:lsdException w:name="Grid Table 7 Colorful" w:uiPriority="52"/>
-    <w:lsdException w:name="Grid Table 1 Light Accent 1" w:uiPriority="46"/>
-    <w:lsdException w:name="Grid Table 2 Accent 1" w:uiPriority="47"/>
-    <w:lsdException w:name="Grid Table 3 Accent 1" w:uiPriority="48"/>
-    <w:lsdException w:name="Grid Table 4 Accent 1" w:uiPriority="49"/>
-    <w:lsdException w:name="Grid Table 5 Dark Accent 1" w:uiPriority="50"/>
-    <w:lsdException w:name="Grid Table 6 Colorful Accent 1" w:uiPriority="51"/>
-    <w:lsdException w:name="Grid Table 7 Colorful Accent 1" w:uiPriority="52"/>
-    <w:lsdException w:name="Grid Table 1 Light Accent 2" w:uiPriority="46"/>
-    <w:lsdException w:name="Grid Table 2 Accent 2" w:uiPriority="47"/>
-    <w:lsdException w:name="Grid Table 3 Accent 2" w:uiPriority="48"/>
-    <w:lsdException w:name="Grid Table 4 Accent 2" w:uiPriority="49"/>
-    <w:lsdException w:name="Grid Table 5 Dark Accent 2" w:uiPriority="50"/>
-    <w:lsdException w:name="Grid Table 6 Colorful Accent 2" w:uiPriority="51"/>
-    <w:lsdException w:name="Grid Table 7 Colorful Accent 2" w:uiPriority="52"/>
-    <w:lsdException w:name="Grid Table 1 Light Accent 3" w:uiPriority="46"/>
-    <w:lsdException w:name="Grid Table 2 Accent 3" w:uiPriority="47"/>
-    <w:lsdException w:name="Grid Table 3 Accent 3" w:uiPriority="48"/>
-    <w:lsdException w:name="Grid Table 4 Accent 3" w:uiPriority="49"/>
-    <w:lsdException w:name="Grid Table 5 Dark Accent 3" w:uiPriority="50"/>
-    <w:lsdException w:name="Grid Table 6 Colorful Accent 3" w:uiPriority="51"/>
-    <w:lsdException w:name="Grid Table 7 Colorful Accent 3" w:uiPriority="52"/>
-    <w:lsdException w:name="Grid Table 1 Light Accent 4" w:uiPriority="46"/>
-    <w:lsdException w:name="Grid Table 2 Accent 4" w:uiPriority="47"/>
-    <w:lsdException w:name="Grid Table 3 Accent 4" w:uiPriority="48"/>
-    <w:lsdException w:name="Grid Table 4 Accent 4" w:uiPriority="49"/>
-    <w:lsdException w:name="Grid Table 5 Dark Accent 4" w:uiPriority="50"/>
-    <w:lsdException w:name="Grid Table 6 Colorful Accent 4" w:uiPriority="51"/>
-    <w:lsdException w:name="Grid Table 7 Colorful Accent 4" w:uiPriority="52"/>
-    <w:lsdException w:name="Grid Table 1 Light Accent 5" w:uiPriority="46"/>
-    <w:lsdException w:name="Grid Table 2 Accent 5" w:uiPriority="47"/>
-    <w:lsdException w:name="Grid Table 3 Accent 5" w:uiPriority="48"/>
-    <w:lsdException w:name="Grid Table 4 Accent 5" w:uiPriority="49"/>
-    <w:lsdException w:name="Grid Table 5 Dark Accent 5" w:uiPriority="50"/>
-    <w:lsdException w:name="Grid Table 6 Colorful Accent 5" w:uiPriority="51"/>
-    <w:lsdException w:name="Grid Table 7 Colorful Accent 5" w:uiPriority="52"/>
-    <w:lsdException w:name="Grid Table 1 Light Accent 6" w:uiPriority="46"/>
-    <w:lsdException w:name="Grid Table 2 Accent 6" w:uiPriority="47"/>
-    <w:lsdException w:name="Grid Table 3 Accent 6" w:uiPriority="48"/>
-    <w:lsdException w:name="Grid Table 4 Accent 6" w:uiPriority="49"/>
-    <w:lsdException w:name="Grid Table 5 Dark Accent 6" w:uiPriority="50"/>
-    <w:lsdException w:name="Grid Table 6 Colorful Accent 6" w:uiPriority="51"/>
-    <w:lsdException w:name="Grid Table 7 Colorful Accent 6" w:uiPriority="52"/>
-    <w:lsdException w:name="List Table 1 Light" w:uiPriority="46"/>
-    <w:lsdException w:name="List Table 2" w:uiPriority="47"/>
-    <w:lsdException w:name="List Table 3" w:uiPriority="48"/>
-    <w:lsdException w:name="List Table 4" w:uiPriority="49"/>
-    <w:lsdException w:name="List Table 5 Dark" w:uiPriority="50"/>
-    <w:lsdException w:name="List Table 6 Colorful" w:uiPriority="51"/>
-    <w:lsdException w:name="List Table 7 Colorful" w:uiPriority="52"/>
-    <w:lsdException w:name="List Table 1 Light Accent 1" w:uiPriority="46"/>
-    <w:lsdException w:name="List Table 2 Accent 1" w:uiPriority="47"/>
-    <w:lsdException w:name="List Table 3 Accent 1" w:uiPriority="48"/>
-    <w:lsdException w:name="List Table 4 Accent 1" w:uiPriority="49"/>
-    <w:lsdException w:name="List Table 5 Dark Accent 1" w:uiPriority="50"/>
-    <w:lsdException w:name="List Table 6 Colorful Accent 1" w:uiPriority="51"/>
-    <w:lsdException w:name="List Table 7 Colorful Accent 1" w:uiPriority="52"/>
-    <w:lsdException w:name="List Table 1 Light Accent 2" w:uiPriority="46"/>
-    <w:lsdException w:name="List Table 2 Accent 2" w:uiPriority="47"/>
-    <w:lsdException w:name="List Table 3 Accent 2" w:uiPriority="48"/>
-    <w:lsdException w:name="List Table 4 Accent 2" w:uiPriority="49"/>
-    <w:lsdException w:name="List Table 5 Dark Accent 2" w:uiPriority="50"/>
-    <w:lsdException w:name="List Table 6 Colorful Accent 2" w:uiPriority="51"/>
-    <w:lsdException w:name="List Table 7 Colorful Accent 2" w:uiPriority="52"/>
-    <w:lsdException w:name="List Table 1 Light Accent 3" w:uiPriority="46"/>
-    <w:lsdException w:name="List Table 2 Accent 3" w:uiPriority="47"/>
-    <w:lsdException w:name="List Table 3 Accent 3" w:uiPriority="48"/>
-    <w:lsdException w:name="List Table 4 Accent 3" w:uiPriority="49"/>
-    <w:lsdException w:name="List Table 5 Dark Accent 3" w:uiPriority="50"/>
-    <w:lsdException w:name="List Table 6 Colorful Accent 3" w:uiPriority="51"/>
-    <w:lsdException w:name="List Table 7 Colorful Accent 3" w:uiPriority="52"/>
-    <w:lsdException w:name="List Table 1 Light Accent 4" w:uiPriority="46"/>
-    <w:lsdException w:name="List Table 2 Accent 4" w:uiPriority="47"/>
-    <w:lsdException w:name="List Table 3 Accent 4" w:uiPriority="48"/>
-    <w:lsdException w:name="List Table 4 Accent 4" w:uiPriority="49"/>
-    <w:lsdException w:name="List Table 5 Dark Accent 4" w:uiPriority="50"/>
-    <w:lsdException w:name="List Table 6 Colorful Accent 4" w:uiPriority="51"/>
-    <w:lsdException w:name="List Table 7 Colorful Accent 4" w:uiPriority="52"/>
-    <w:lsdException w:name="List Table 1 Light Accent 5" w:uiPriority="46"/>
-    <w:lsdException w:name="List Table 2 Accent 5" w:uiPriority="47"/>
-    <w:lsdException w:name="List Table 3 Accent 5" w:uiPriority="48"/>
-    <w:lsdException w:name="List Table 4 Accent 5" w:uiPriority="49"/>
-    <w:lsdException w:name="List Table 5 Dark Accent 5" w:uiPriority="50"/>
-    <w:lsdException w:name="List Table 6 Colorful Accent 5" w:uiPriority="51"/>
-    <w:lsdException w:name="List Table 7 Colorful Accent 5" w:uiPriority="52"/>
-    <w:lsdException w:name="List Table 1 Light Accent 6" w:uiPriority="46"/>
-    <w:lsdException w:name="List Table 2 Accent 6" w:uiPriority="47"/>
-    <w:lsdException w:name="List Table 3 Accent 6" w:uiPriority="48"/>
-    <w:lsdException w:name="List Table 4 Accent 6" w:uiPriority="49"/>
-    <w:lsdException w:name="List Table 5 Dark Accent 6" w:uiPriority="50"/>
-    <w:lsdException w:name="List Table 6 Colorful Accent 6" w:uiPriority="51"/>
-    <w:lsdException w:name="List Table 7 Colorful Accent 6" w:uiPriority="52"/>
-    <w:lsdException w:name="Mention" w:semiHidden="1" w:unhideWhenUsed="1"/>
-    <w:lsdException w:name="Smart Hyperlink" w:semiHidden="1" w:unhideWhenUsed="1"/>
+  <w:latentStyles w:defLockedState="0" w:defUIPriority="99" w:defSemiHidden="1" w:defUnhideWhenUsed="1" w:defQFormat="0" w:count="276">
+    <w:lsdException w:name="Normal" w:semiHidden="0" w:uiPriority="0" w:unhideWhenUsed="0" w:qFormat="1"/>
+    <w:lsdException w:name="heading 1" w:semiHidden="0" w:uiPriority="9" w:unhideWhenUsed="0" w:qFormat="1"/>
+    <w:lsdException w:name="heading 2" w:uiPriority="9" w:qFormat="1"/>
+    <w:lsdException w:name="heading 3" w:uiPriority="9" w:qFormat="1"/>
+    <w:lsdException w:name="heading 4" w:uiPriority="9" w:qFormat="1"/>
+    <w:lsdException w:name="heading 5" w:uiPriority="9" w:qFormat="1"/>
+    <w:lsdException w:name="heading 6" w:uiPriority="9" w:qFormat="1"/>
+    <w:lsdException w:name="heading 7" w:uiPriority="9" w:qFormat="1"/>
+    <w:lsdException w:name="heading 8" w:uiPriority="9" w:qFormat="1"/>
+    <w:lsdException w:name="heading 9" w:uiPriority="9" w:qFormat="1"/>
+    <w:lsdException w:name="toc 1" w:uiPriority="39"/>
+    <w:lsdException w:name="toc 2" w:uiPriority="39"/>
+    <w:lsdException w:name="toc 3" w:uiPriority="39"/>
+    <w:lsdException w:name="toc 4" w:uiPriority="39"/>
+    <w:lsdException w:name="toc 5" w:uiPriority="39"/>
+    <w:lsdException w:name="toc 6" w:uiPriority="39"/>
+    <w:lsdException w:name="toc 7" w:uiPriority="39"/>
+    <w:lsdException w:name="toc 8" w:uiPriority="39"/>
+    <w:lsdException w:name="toc 9" w:uiPriority="39"/>
+    <w:lsdException w:name="caption" w:uiPriority="35" w:qFormat="1"/>
+    <w:lsdException w:name="Title" w:semiHidden="0" w:uiPriority="10" w:unhideWhenUsed="0" w:qFormat="1"/>
+    <w:lsdException w:name="Default Paragraph Font" w:uiPriority="1"/>
+    <w:lsdException w:name="Subtitle" w:semiHidden="0" w:uiPriority="11" w:unhideWhenUsed="0" w:qFormat="1"/>
+    <w:lsdException w:name="Strong" w:semiHidden="0" w:uiPriority="22" w:unhideWhenUsed="0" w:qFormat="1"/>
+    <w:lsdException w:name="Emphasis" w:semiHidden="0" w:uiPriority="20" w:unhideWhenUsed="0" w:qFormat="1"/>
+    <w:lsdException w:name="Table Grid" w:semiHidden="0" w:uiPriority="59" w:unhideWhenUsed="0"/>
+    <w:lsdException w:name="Note Level 1" w:semiHidden="0" w:unhideWhenUsed="0"/>
+    <w:lsdException w:name="Note Level 2" w:semiHidden="0" w:unhideWhenUsed="0"/>
+    <w:lsdException w:name="Note Level 3" w:semiHidden="0" w:unhideWhenUsed="0"/>
+    <w:lsdException w:name="Note Level 4" w:semiHidden="0" w:unhideWhenUsed="0"/>
+    <w:lsdException w:name="Note Level 5" w:semiHidden="0" w:unhideWhenUsed="0"/>
+    <w:lsdException w:name="Note Level 6" w:semiHidden="0" w:unhideWhenUsed="0"/>
+    <w:lsdException w:name="Note Level 7" w:semiHidden="0" w:unhideWhenUsed="0"/>
+    <w:lsdException w:name="Note Level 8" w:semiHidden="0" w:unhideWhenUsed="0"/>
+    <w:lsdException w:name="Note Level 9" w:semiHidden="0" w:unhideWhenUsed="0"/>
+    <w:lsdException w:name="Placeholder Text" w:unhideWhenUsed="0"/>
+    <w:lsdException w:name="No Spacing" w:semiHidden="0" w:uiPriority="1" w:unhideWhenUsed="0" w:qFormat="1"/>
+    <w:lsdException w:name="Light Shading" w:semiHidden="0" w:uiPriority="60" w:unhideWhenUsed="0"/>
+    <w:lsdException w:name="Light List" w:semiHidden="0" w:uiPriority="61" w:unhideWhenUsed="0"/>
+    <w:lsdException w:name="Light Grid" w:semiHidden="0" w:uiPriority="62" w:unhideWhenUsed="0"/>
+    <w:lsdException w:name="Medium Shading 1" w:semiHidden="0" w:uiPriority="63" w:unhideWhenUsed="0"/>
+    <w:lsdException w:name="Medium Shading 2" w:semiHidden="0" w:uiPriority="64" w:unhideWhenUsed="0"/>
+    <w:lsdException w:name="Medium List 1" w:semiHidden="0" w:uiPriority="65" w:unhideWhenUsed="0"/>
+    <w:lsdException w:name="Medium List 2" w:semiHidden="0" w:uiPriority="66" w:unhideWhenUsed="0"/>
+    <w:lsdException w:name="Medium Grid 1" w:semiHidden="0" w:uiPriority="67" w:unhideWhenUsed="0"/>
+    <w:lsdException w:name="Medium Grid 2" w:semiHidden="0" w:uiPriority="68" w:unhideWhenUsed="0"/>
+    <w:lsdException w:name="Medium Grid 3" w:semiHidden="0" w:uiPriority="69" w:unhideWhenUsed="0"/>
+    <w:lsdException w:name="Dark List" w:semiHidden="0" w:uiPriority="70" w:unhideWhenUsed="0"/>
+    <w:lsdException w:name="Colorful Shading" w:semiHidden="0" w:uiPriority="71" w:unhideWhenUsed="0"/>
+    <w:lsdException w:name="Colorful List" w:semiHidden="0" w:uiPriority="72" w:unhideWhenUsed="0"/>
+    <w:lsdException w:name="Colorful Grid" w:semiHidden="0" w:uiPriority="73" w:unhideWhenUsed="0"/>
+    <w:lsdException w:name="Light Shading Accent 1" w:semiHidden="0" w:uiPriority="60" w:unhideWhenUsed="0"/>
+    <w:lsdException w:name="Light List Accent 1" w:semiHidden="0" w:uiPriority="61" w:unhideWhenUsed="0"/>
+    <w:lsdException w:name="Light Grid Accent 1" w:semiHidden="0" w:uiPriority="62" w:unhideWhenUsed="0"/>
+    <w:lsdException w:name="Medium Shading 1 Accent 1" w:semiHidden="0" w:uiPriority="63" w:unhideWhenUsed="0"/>
+    <w:lsdException w:name="Medium Shading 2 Accent 1" w:semiHidden="0" w:uiPriority="64" w:unhideWhenUsed="0"/>
+    <w:lsdException w:name="Medium List 1 Accent 1" w:semiHidden="0" w:uiPriority="65" w:unhideWhenUsed="0"/>
+    <w:lsdException w:name="Revision" w:unhideWhenUsed="0"/>
+    <w:lsdException w:name="List Paragraph" w:semiHidden="0" w:uiPriority="34" w:unhideWhenUsed="0" w:qFormat="1"/>
+    <w:lsdException w:name="Quote" w:semiHidden="0" w:uiPriority="29" w:unhideWhenUsed="0" w:qFormat="1"/>
+    <w:lsdException w:name="Intense Quote" w:semiHidden="0" w:uiPriority="30" w:unhideWhenUsed="0" w:qFormat="1"/>
+    <w:lsdException w:name="Medium List 2 Accent 1" w:semiHidden="0" w:uiPriority="66" w:unhideWhenUsed="0"/>
+    <w:lsdException w:name="Medium Grid 1 Accent 1" w:semiHidden="0" w:uiPriority="67" w:unhideWhenUsed="0"/>
+    <w:lsdException w:name="Medium Grid 2 Accent 1" w:semiHidden="0" w:uiPriority="68" w:unhideWhenUsed="0"/>
+    <w:lsdException w:name="Medium Grid 3 Accent 1" w:semiHidden="0" w:uiPriority="69" w:unhideWhenUsed="0"/>
+    <w:lsdException w:name="Dark List Accent 1" w:semiHidden="0" w:uiPriority="70" w:unhideWhenUsed="0"/>
+    <w:lsdException w:name="Colorful Shading Accent 1" w:semiHidden="0" w:uiPriority="71" w:unhideWhenUsed="0"/>
+    <w:lsdException w:name="Colorful List Accent 1" w:semiHidden="0" w:uiPriority="72" w:unhideWhenUsed="0"/>
+    <w:lsdException w:name="Colorful Grid Accent 1" w:semiHidden="0" w:uiPriority="73" w:unhideWhenUsed="0"/>
+    <w:lsdException w:name="Light Shading Accent 2" w:semiHidden="0" w:uiPriority="60" w:unhideWhenUsed="0"/>
+    <w:lsdException w:name="Light List Accent 2" w:semiHidden="0" w:uiPriority="61" w:unhideWhenUsed="0"/>
+    <w:lsdException w:name="Light Grid Accent 2" w:semiHidden="0" w:uiPriority="62" w:unhideWhenUsed="0"/>
+    <w:lsdException w:name="Medium Shading 1 Accent 2" w:semiHidden="0" w:uiPriority="63" w:unhideWhenUsed="0"/>
+    <w:lsdException w:name="Medium Shading 2 Accent 2" w:semiHidden="0" w:uiPriority="64" w:unhideWhenUsed="0"/>
+    <w:lsdException w:name="Medium List 1 Accent 2" w:semiHidden="0" w:uiPriority="65" w:unhideWhenUsed="0"/>
+    <w:lsdException w:name="Medium List 2 Accent 2" w:semiHidden="0" w:uiPriority="66" w:unhideWhenUsed="0"/>
+    <w:lsdException w:name="Medium Grid 1 Accent 2" w:semiHidden="0" w:uiPriority="67" w:unhideWhenUsed="0"/>
+    <w:lsdException w:name="Medium Grid 2 Accent 2" w:semiHidden="0" w:uiPriority="68" w:unhideWhenUsed="0"/>
+    <w:lsdException w:name="Medium Grid 3 Accent 2" w:semiHidden="0" w:uiPriority="69" w:unhideWhenUsed="0"/>
+    <w:lsdException w:name="Dark List Accent 2" w:semiHidden="0" w:uiPriority="70" w:unhideWhenUsed="0"/>
+    <w:lsdException w:name="Colorful Shading Accent 2" w:semiHidden="0" w:uiPriority="71" w:unhideWhenUsed="0"/>
+    <w:lsdException w:name="Colorful List Accent 2" w:semiHidden="0" w:uiPriority="72" w:unhideWhenUsed="0"/>
+    <w:lsdException w:name="Colorful Grid Accent 2" w:semiHidden="0" w:uiPriority="73" w:unhideWhenUsed="0"/>
+    <w:lsdException w:name="Light Shading Accent 3" w:semiHidden="0" w:uiPriority="60" w:unhideWhenUsed="0"/>
+    <w:lsdException w:name="Light List Accent 3" w:semiHidden="0" w:uiPriority="61" w:unhideWhenUsed="0"/>
+    <w:lsdException w:name="Light Grid Accent 3" w:semiHidden="0" w:uiPriority="62" w:unhideWhenUsed="0"/>
+    <w:lsdException w:name="Medium Shading 1 Accent 3" w:semiHidden="0" w:uiPriority="63" w:unhideWhenUsed="0"/>
+    <w:lsdException w:name="Medium Shading 2 Accent 3" w:semiHidden="0" w:uiPriority="64" w:unhideWhenUsed="0"/>
+    <w:lsdException w:name="Medium List 1 Accent 3" w:semiHidden="0" w:uiPriority="65" w:unhideWhenUsed="0"/>
+    <w:lsdException w:name="Medium List 2 Accent 3" w:semiHidden="0" w:uiPriority="66" w:unhideWhenUsed="0"/>
+    <w:lsdException w:name="Medium Grid 1 Accent 3" w:semiHidden="0" w:uiPriority="67" w:unhideWhenUsed="0"/>
+    <w:lsdException w:name="Medium Grid 2 Accent 3" w:semiHidden="0" w:uiPriority="68" w:unhideWhenUsed="0"/>
+    <w:lsdException w:name="Medium Grid 3 Accent 3" w:semiHidden="0" w:uiPriority="69" w:unhideWhenUsed="0"/>
+    <w:lsdException w:name="Dark List Accent 3" w:semiHidden="0" w:uiPriority="70" w:unhideWhenUsed="0"/>
+    <w:lsdException w:name="Colorful Shading Accent 3" w:semiHidden="0" w:uiPriority="71" w:unhideWhenUsed="0"/>
+    <w:lsdException w:name="Colorful List Accent 3" w:semiHidden="0" w:uiPriority="72" w:unhideWhenUsed="0"/>
+    <w:lsdException w:name="Colorful Grid Accent 3" w:semiHidden="0" w:uiPriority="73" w:unhideWhenUsed="0"/>
+    <w:lsdException w:name="Light Shading Accent 4" w:semiHidden="0" w:uiPriority="60" w:unhideWhenUsed="0"/>
+    <w:lsdException w:name="Light List Accent 4" w:semiHidden="0" w:uiPriority="61" w:unhideWhenUsed="0"/>
+    <w:lsdException w:name="Light Grid Accent 4" w:semiHidden="0" w:uiPriority="62" w:unhideWhenUsed="0"/>
+    <w:lsdException w:name="Medium Shading 1 Accent 4" w:semiHidden="0" w:uiPriority="63" w:unhideWhenUsed="0"/>
+    <w:lsdException w:name="Medium Shading 2 Accent 4" w:semiHidden="0" w:uiPriority="64" w:unhideWhenUsed="0"/>
+    <w:lsdException w:name="Medium List 1 Accent 4" w:semiHidden="0" w:uiPriority="65" w:unhideWhenUsed="0"/>
+    <w:lsdException w:name="Medium List 2 Accent 4" w:semiHidden="0" w:uiPriority="66" w:unhideWhenUsed="0"/>
+    <w:lsdException w:name="Medium Grid 1 Accent 4" w:semiHidden="0" w:uiPriority="67" w:unhideWhenUsed="0"/>
+    <w:lsdException w:name="Medium Grid 2 Accent 4" w:semiHidden="0" w:uiPriority="68" w:unhideWhenUsed="0"/>
+    <w:lsdException w:name="Medium Grid 3 Accent 4" w:semiHidden="0" w:uiPriority="69" w:unhideWhenUsed="0"/>
+    <w:lsdException w:name="Dark List Accent 4" w:semiHidden="0" w:uiPriority="70" w:unhideWhenUsed="0"/>
+    <w:lsdException w:name="Colorful Shading Accent 4" w:semiHidden="0" w:uiPriority="71" w:unhideWhenUsed="0"/>
+    <w:lsdException w:name="Colorful List Accent 4" w:semiHidden="0" w:uiPriority="72" w:unhideWhenUsed="0"/>
+    <w:lsdException w:name="Colorful Grid Accent 4" w:semiHidden="0" w:uiPriority="73" w:unhideWhenUsed="0"/>
+    <w:lsdException w:name="Light Shading Accent 5" w:semiHidden="0" w:uiPriority="60" w:unhideWhenUsed="0"/>
+    <w:lsdException w:name="Light List Accent 5" w:semiHidden="0" w:uiPriority="61" w:unhideWhenUsed="0"/>
+    <w:lsdException w:name="Light Grid Accent 5" w:semiHidden="0" w:uiPriority="62" w:unhideWhenUsed="0"/>
+    <w:lsdException w:name="Medium Shading 1 Accent 5" w:semiHidden="0" w:uiPriority="63" w:unhideWhenUsed="0"/>
+    <w:lsdException w:name="Medium Shading 2 Accent 5" w:semiHidden="0" w:uiPriority="64" w:unhideWhenUsed="0"/>
+    <w:lsdException w:name="Medium List 1 Accent 5" w:semiHidden="0" w:uiPriority="65" w:unhideWhenUsed="0"/>
+    <w:lsdException w:name="Medium List 2 Accent 5" w:semiHidden="0" w:uiPriority="66" w:unhideWhenUsed="0"/>
+    <w:lsdException w:name="Medium Grid 1 Accent 5" w:semiHidden="0" w:uiPriority="67" w:unhideWhenUsed="0"/>
+    <w:lsdException w:name="Medium Grid 2 Accent 5" w:semiHidden="0" w:uiPriority="68" w:unhideWhenUsed="0"/>
+    <w:lsdException w:name="Medium Grid 3 Accent 5" w:semiHidden="0" w:uiPriority="69" w:unhideWhenUsed="0"/>
+    <w:lsdException w:name="Dark List Accent 5" w:semiHidden="0" w:uiPriority="70" w:unhideWhenUsed="0"/>
+    <w:lsdException w:name="Colorful Shading Accent 5" w:semiHidden="0" w:uiPriority="71" w:unhideWhenUsed="0"/>
+    <w:lsdException w:name="Colorful List Accent 5" w:semiHidden="0" w:uiPriority="72" w:unhideWhenUsed="0"/>
+    <w:lsdException w:name="Colorful Grid Accent 5" w:semiHidden="0" w:uiPriority="73" w:unhideWhenUsed="0"/>
+    <w:lsdException w:name="Light Shading Accent 6" w:semiHidden="0" w:uiPriority="60" w:unhideWhenUsed="0"/>
+    <w:lsdException w:name="Light List Accent 6" w:semiHidden="0" w:uiPriority="61" w:unhideWhenUsed="0"/>
+    <w:lsdException w:name="Light Grid Accent 6" w:semiHidden="0" w:uiPriority="62" w:unhideWhenUsed="0"/>
+    <w:lsdException w:name="Medium Shading 1 Accent 6" w:semiHidden="0" w:uiPriority="63" w:unhideWhenUsed="0"/>
+    <w:lsdException w:name="Medium Shading 2 Accent 6" w:semiHidden="0" w:uiPriority="64" w:unhideWhenUsed="0"/>
+    <w:lsdException w:name="Medium List 1 Accent 6" w:semiHidden="0" w:uiPriority="65" w:unhideWhenUsed="0"/>
+    <w:lsdException w:name="Medium List 2 Accent 6" w:semiHidden="0" w:uiPriority="66" w:unhideWhenUsed="0"/>
+    <w:lsdException w:name="Medium Grid 1 Accent 6" w:semiHidden="0" w:uiPriority="67" w:unhideWhenUsed="0"/>
+    <w:lsdException w:name="Medium Grid 2 Accent 6" w:semiHidden="0" w:uiPriority="68" w:unhideWhenUsed="0"/>
+    <w:lsdException w:name="Medium Grid 3 Accent 6" w:semiHidden="0" w:uiPriority="69" w:unhideWhenUsed="0"/>
+    <w:lsdException w:name="Dark List Accent 6" w:semiHidden="0" w:uiPriority="70" w:unhideWhenUsed="0"/>
+    <w:lsdException w:name="Colorful Shading Accent 6" w:semiHidden="0" w:uiPriority="71" w:unhideWhenUsed="0"/>
+    <w:lsdException w:name="Colorful List Accent 6" w:semiHidden="0" w:uiPriority="72" w:unhideWhenUsed="0"/>
+    <w:lsdException w:name="Colorful Grid Accent 6" w:semiHidden="0" w:uiPriority="73" w:unhideWhenUsed="0"/>
+    <w:lsdException w:name="Subtle Emphasis" w:semiHidden="0" w:uiPriority="19" w:unhideWhenUsed="0" w:qFormat="1"/>
+    <w:lsdException w:name="Intense Emphasis" w:semiHidden="0" w:uiPriority="21" w:unhideWhenUsed="0" w:qFormat="1"/>
+    <w:lsdException w:name="Subtle Reference" w:semiHidden="0" w:uiPriority="31" w:unhideWhenUsed="0" w:qFormat="1"/>
+    <w:lsdException w:name="Intense Reference" w:semiHidden="0" w:uiPriority="32" w:unhideWhenUsed="0" w:qFormat="1"/>
+    <w:lsdException w:name="Book Title" w:semiHidden="0" w:uiPriority="33" w:unhideWhenUsed="0" w:qFormat="1"/>
+    <w:lsdException w:name="Bibliography" w:uiPriority="37"/>
+    <w:lsdException w:name="TOC Heading" w:uiPriority="39" w:qFormat="1"/>
   </w:latentStyles>
   <w:style w:type="paragraph" w:default="1" w:styleId="Normal">
     <w:name w:val="Normal"/>
@@ -10725,6 +11504,255 @@
   <w:style w:type="character" w:default="1" w:styleId="DefaultParagraphFont">
     <w:name w:val="Default Paragraph Font"/>
     <w:uiPriority w:val="1"/>
+    <w:semiHidden/>
+    <w:unhideWhenUsed/>
+  </w:style>
+  <w:style w:type="table" w:default="1" w:styleId="TableNormal">
+    <w:name w:val="Normal Table"/>
+    <w:uiPriority w:val="99"/>
+    <w:semiHidden/>
+    <w:unhideWhenUsed/>
+    <w:tblPr>
+      <w:tblInd w:w="0" w:type="dxa"/>
+      <w:tblCellMar>
+        <w:top w:w="0" w:type="dxa"/>
+        <w:left w:w="108" w:type="dxa"/>
+        <w:bottom w:w="0" w:type="dxa"/>
+        <w:right w:w="108" w:type="dxa"/>
+      </w:tblCellMar>
+    </w:tblPr>
+  </w:style>
+  <w:style w:type="numbering" w:default="1" w:styleId="NoList">
+    <w:name w:val="No List"/>
+    <w:uiPriority w:val="99"/>
+    <w:semiHidden/>
+    <w:unhideWhenUsed/>
+  </w:style>
+  <w:style w:type="character" w:styleId="PlaceholderText">
+    <w:name w:val="Placeholder Text"/>
+    <w:basedOn w:val="DefaultParagraphFont"/>
+    <w:uiPriority w:val="99"/>
+    <w:semiHidden/>
+    <w:rsid w:val="00BE43AF"/>
+    <w:rPr>
+      <w:color w:val="808080"/>
+    </w:rPr>
+  </w:style>
+  <w:style w:type="paragraph" w:styleId="BalloonText">
+    <w:name w:val="Balloon Text"/>
+    <w:basedOn w:val="Normal"/>
+    <w:link w:val="BalloonTextChar"/>
+    <w:uiPriority w:val="99"/>
+    <w:semiHidden/>
+    <w:unhideWhenUsed/>
+    <w:rsid w:val="00BE43AF"/>
+    <w:rPr>
+      <w:rFonts w:ascii="Lucida Grande" w:hAnsi="Lucida Grande"/>
+      <w:sz w:val="18"/>
+      <w:szCs w:val="18"/>
+    </w:rPr>
+  </w:style>
+  <w:style w:type="character" w:customStyle="1" w:styleId="BalloonTextChar">
+    <w:name w:val="Balloon Text Char"/>
+    <w:basedOn w:val="DefaultParagraphFont"/>
+    <w:link w:val="BalloonText"/>
+    <w:uiPriority w:val="99"/>
+    <w:semiHidden/>
+    <w:rsid w:val="00BE43AF"/>
+    <w:rPr>
+      <w:rFonts w:ascii="Lucida Grande" w:hAnsi="Lucida Grande"/>
+      <w:sz w:val="18"/>
+      <w:szCs w:val="18"/>
+      <w:lang w:eastAsia="en-US"/>
+    </w:rPr>
+  </w:style>
+  <w:style w:type="paragraph" w:styleId="ListParagraph">
+    <w:name w:val="List Paragraph"/>
+    <w:basedOn w:val="Normal"/>
+    <w:uiPriority w:val="34"/>
+    <w:qFormat/>
+    <w:rsid w:val="00D90F83"/>
+    <w:pPr>
+      <w:ind w:left="720"/>
+      <w:contextualSpacing/>
+    </w:pPr>
+  </w:style>
+</w:styles>
+</file>
+
+<file path=word/stylesWithEffects.xml><?xml version="1.0" encoding="utf-8"?>
+<w:styles xmlns:wpc="http://schemas.microsoft.com/office/word/2010/wordprocessingCanvas" xmlns:mo="http://schemas.microsoft.com/office/mac/office/2008/main" xmlns:mc="http://schemas.openxmlformats.org/markup-compatibility/2006" xmlns:mv="urn:schemas-microsoft-com:mac:vml" xmlns:o="urn:schemas-microsoft-com:office:office" xmlns:r="http://schemas.openxmlformats.org/officeDocument/2006/relationships" xmlns:m="http://schemas.openxmlformats.org/officeDocument/2006/math" xmlns:v="urn:schemas-microsoft-com:vml" xmlns:wp14="http://schemas.microsoft.com/office/word/2010/wordprocessingDrawing" xmlns:wp="http://schemas.openxmlformats.org/drawingml/2006/wordprocessingDrawing" xmlns:w10="urn:schemas-microsoft-com:office:word" xmlns:w="http://schemas.openxmlformats.org/wordprocessingml/2006/main" xmlns:w14="http://schemas.microsoft.com/office/word/2010/wordml" xmlns:wpg="http://schemas.microsoft.com/office/word/2010/wordprocessingGroup" xmlns:wpi="http://schemas.microsoft.com/office/word/2010/wordprocessingInk" xmlns:wne="http://schemas.microsoft.com/office/word/2006/wordml" xmlns:wps="http://schemas.microsoft.com/office/word/2010/wordprocessingShape" mc:Ignorable="w14 wp14">
+  <w:docDefaults>
+    <w:rPrDefault>
+      <w:rPr>
+        <w:rFonts w:ascii="Times New Roman" w:eastAsiaTheme="minorEastAsia" w:hAnsi="Times New Roman" w:cs="Times New Roman"/>
+        <w:lang w:val="en-US" w:eastAsia="ja-JP" w:bidi="ar-SA"/>
+      </w:rPr>
+    </w:rPrDefault>
+    <w:pPrDefault/>
+  </w:docDefaults>
+  <w:latentStyles w:defLockedState="0" w:defUIPriority="99" w:defSemiHidden="1" w:defUnhideWhenUsed="1" w:defQFormat="0" w:count="276">
+    <w:lsdException w:name="Normal" w:semiHidden="0" w:uiPriority="0" w:unhideWhenUsed="0" w:qFormat="1"/>
+    <w:lsdException w:name="heading 1" w:semiHidden="0" w:uiPriority="9" w:unhideWhenUsed="0" w:qFormat="1"/>
+    <w:lsdException w:name="heading 2" w:uiPriority="9" w:qFormat="1"/>
+    <w:lsdException w:name="heading 3" w:uiPriority="9" w:qFormat="1"/>
+    <w:lsdException w:name="heading 4" w:uiPriority="9" w:qFormat="1"/>
+    <w:lsdException w:name="heading 5" w:uiPriority="9" w:qFormat="1"/>
+    <w:lsdException w:name="heading 6" w:uiPriority="9" w:qFormat="1"/>
+    <w:lsdException w:name="heading 7" w:uiPriority="9" w:qFormat="1"/>
+    <w:lsdException w:name="heading 8" w:uiPriority="9" w:qFormat="1"/>
+    <w:lsdException w:name="heading 9" w:uiPriority="9" w:qFormat="1"/>
+    <w:lsdException w:name="toc 1" w:uiPriority="39"/>
+    <w:lsdException w:name="toc 2" w:uiPriority="39"/>
+    <w:lsdException w:name="toc 3" w:uiPriority="39"/>
+    <w:lsdException w:name="toc 4" w:uiPriority="39"/>
+    <w:lsdException w:name="toc 5" w:uiPriority="39"/>
+    <w:lsdException w:name="toc 6" w:uiPriority="39"/>
+    <w:lsdException w:name="toc 7" w:uiPriority="39"/>
+    <w:lsdException w:name="toc 8" w:uiPriority="39"/>
+    <w:lsdException w:name="toc 9" w:uiPriority="39"/>
+    <w:lsdException w:name="caption" w:uiPriority="35" w:qFormat="1"/>
+    <w:lsdException w:name="Title" w:semiHidden="0" w:uiPriority="10" w:unhideWhenUsed="0" w:qFormat="1"/>
+    <w:lsdException w:name="Default Paragraph Font" w:uiPriority="1"/>
+    <w:lsdException w:name="Subtitle" w:semiHidden="0" w:uiPriority="11" w:unhideWhenUsed="0" w:qFormat="1"/>
+    <w:lsdException w:name="Strong" w:semiHidden="0" w:uiPriority="22" w:unhideWhenUsed="0" w:qFormat="1"/>
+    <w:lsdException w:name="Emphasis" w:semiHidden="0" w:uiPriority="20" w:unhideWhenUsed="0" w:qFormat="1"/>
+    <w:lsdException w:name="Table Grid" w:semiHidden="0" w:uiPriority="59" w:unhideWhenUsed="0"/>
+    <w:lsdException w:name="Note Level 1" w:semiHidden="0" w:unhideWhenUsed="0"/>
+    <w:lsdException w:name="Note Level 2" w:semiHidden="0" w:unhideWhenUsed="0"/>
+    <w:lsdException w:name="Note Level 3" w:semiHidden="0" w:unhideWhenUsed="0"/>
+    <w:lsdException w:name="Note Level 4" w:semiHidden="0" w:unhideWhenUsed="0"/>
+    <w:lsdException w:name="Note Level 5" w:semiHidden="0" w:unhideWhenUsed="0"/>
+    <w:lsdException w:name="Note Level 6" w:semiHidden="0" w:unhideWhenUsed="0"/>
+    <w:lsdException w:name="Note Level 7" w:semiHidden="0" w:unhideWhenUsed="0"/>
+    <w:lsdException w:name="Note Level 8" w:semiHidden="0" w:unhideWhenUsed="0"/>
+    <w:lsdException w:name="Note Level 9" w:semiHidden="0" w:unhideWhenUsed="0"/>
+    <w:lsdException w:name="Placeholder Text" w:unhideWhenUsed="0"/>
+    <w:lsdException w:name="No Spacing" w:semiHidden="0" w:uiPriority="1" w:unhideWhenUsed="0" w:qFormat="1"/>
+    <w:lsdException w:name="Light Shading" w:semiHidden="0" w:uiPriority="60" w:unhideWhenUsed="0"/>
+    <w:lsdException w:name="Light List" w:semiHidden="0" w:uiPriority="61" w:unhideWhenUsed="0"/>
+    <w:lsdException w:name="Light Grid" w:semiHidden="0" w:uiPriority="62" w:unhideWhenUsed="0"/>
+    <w:lsdException w:name="Medium Shading 1" w:semiHidden="0" w:uiPriority="63" w:unhideWhenUsed="0"/>
+    <w:lsdException w:name="Medium Shading 2" w:semiHidden="0" w:uiPriority="64" w:unhideWhenUsed="0"/>
+    <w:lsdException w:name="Medium List 1" w:semiHidden="0" w:uiPriority="65" w:unhideWhenUsed="0"/>
+    <w:lsdException w:name="Medium List 2" w:semiHidden="0" w:uiPriority="66" w:unhideWhenUsed="0"/>
+    <w:lsdException w:name="Medium Grid 1" w:semiHidden="0" w:uiPriority="67" w:unhideWhenUsed="0"/>
+    <w:lsdException w:name="Medium Grid 2" w:semiHidden="0" w:uiPriority="68" w:unhideWhenUsed="0"/>
+    <w:lsdException w:name="Medium Grid 3" w:semiHidden="0" w:uiPriority="69" w:unhideWhenUsed="0"/>
+    <w:lsdException w:name="Dark List" w:semiHidden="0" w:uiPriority="70" w:unhideWhenUsed="0"/>
+    <w:lsdException w:name="Colorful Shading" w:semiHidden="0" w:uiPriority="71" w:unhideWhenUsed="0"/>
+    <w:lsdException w:name="Colorful List" w:semiHidden="0" w:uiPriority="72" w:unhideWhenUsed="0"/>
+    <w:lsdException w:name="Colorful Grid" w:semiHidden="0" w:uiPriority="73" w:unhideWhenUsed="0"/>
+    <w:lsdException w:name="Light Shading Accent 1" w:semiHidden="0" w:uiPriority="60" w:unhideWhenUsed="0"/>
+    <w:lsdException w:name="Light List Accent 1" w:semiHidden="0" w:uiPriority="61" w:unhideWhenUsed="0"/>
+    <w:lsdException w:name="Light Grid Accent 1" w:semiHidden="0" w:uiPriority="62" w:unhideWhenUsed="0"/>
+    <w:lsdException w:name="Medium Shading 1 Accent 1" w:semiHidden="0" w:uiPriority="63" w:unhideWhenUsed="0"/>
+    <w:lsdException w:name="Medium Shading 2 Accent 1" w:semiHidden="0" w:uiPriority="64" w:unhideWhenUsed="0"/>
+    <w:lsdException w:name="Medium List 1 Accent 1" w:semiHidden="0" w:uiPriority="65" w:unhideWhenUsed="0"/>
+    <w:lsdException w:name="Revision" w:unhideWhenUsed="0"/>
+    <w:lsdException w:name="List Paragraph" w:semiHidden="0" w:uiPriority="34" w:unhideWhenUsed="0" w:qFormat="1"/>
+    <w:lsdException w:name="Quote" w:semiHidden="0" w:uiPriority="29" w:unhideWhenUsed="0" w:qFormat="1"/>
+    <w:lsdException w:name="Intense Quote" w:semiHidden="0" w:uiPriority="30" w:unhideWhenUsed="0" w:qFormat="1"/>
+    <w:lsdException w:name="Medium List 2 Accent 1" w:semiHidden="0" w:uiPriority="66" w:unhideWhenUsed="0"/>
+    <w:lsdException w:name="Medium Grid 1 Accent 1" w:semiHidden="0" w:uiPriority="67" w:unhideWhenUsed="0"/>
+    <w:lsdException w:name="Medium Grid 2 Accent 1" w:semiHidden="0" w:uiPriority="68" w:unhideWhenUsed="0"/>
+    <w:lsdException w:name="Medium Grid 3 Accent 1" w:semiHidden="0" w:uiPriority="69" w:unhideWhenUsed="0"/>
+    <w:lsdException w:name="Dark List Accent 1" w:semiHidden="0" w:uiPriority="70" w:unhideWhenUsed="0"/>
+    <w:lsdException w:name="Colorful Shading Accent 1" w:semiHidden="0" w:uiPriority="71" w:unhideWhenUsed="0"/>
+    <w:lsdException w:name="Colorful List Accent 1" w:semiHidden="0" w:uiPriority="72" w:unhideWhenUsed="0"/>
+    <w:lsdException w:name="Colorful Grid Accent 1" w:semiHidden="0" w:uiPriority="73" w:unhideWhenUsed="0"/>
+    <w:lsdException w:name="Light Shading Accent 2" w:semiHidden="0" w:uiPriority="60" w:unhideWhenUsed="0"/>
+    <w:lsdException w:name="Light List Accent 2" w:semiHidden="0" w:uiPriority="61" w:unhideWhenUsed="0"/>
+    <w:lsdException w:name="Light Grid Accent 2" w:semiHidden="0" w:uiPriority="62" w:unhideWhenUsed="0"/>
+    <w:lsdException w:name="Medium Shading 1 Accent 2" w:semiHidden="0" w:uiPriority="63" w:unhideWhenUsed="0"/>
+    <w:lsdException w:name="Medium Shading 2 Accent 2" w:semiHidden="0" w:uiPriority="64" w:unhideWhenUsed="0"/>
+    <w:lsdException w:name="Medium List 1 Accent 2" w:semiHidden="0" w:uiPriority="65" w:unhideWhenUsed="0"/>
+    <w:lsdException w:name="Medium List 2 Accent 2" w:semiHidden="0" w:uiPriority="66" w:unhideWhenUsed="0"/>
+    <w:lsdException w:name="Medium Grid 1 Accent 2" w:semiHidden="0" w:uiPriority="67" w:unhideWhenUsed="0"/>
+    <w:lsdException w:name="Medium Grid 2 Accent 2" w:semiHidden="0" w:uiPriority="68" w:unhideWhenUsed="0"/>
+    <w:lsdException w:name="Medium Grid 3 Accent 2" w:semiHidden="0" w:uiPriority="69" w:unhideWhenUsed="0"/>
+    <w:lsdException w:name="Dark List Accent 2" w:semiHidden="0" w:uiPriority="70" w:unhideWhenUsed="0"/>
+    <w:lsdException w:name="Colorful Shading Accent 2" w:semiHidden="0" w:uiPriority="71" w:unhideWhenUsed="0"/>
+    <w:lsdException w:name="Colorful List Accent 2" w:semiHidden="0" w:uiPriority="72" w:unhideWhenUsed="0"/>
+    <w:lsdException w:name="Colorful Grid Accent 2" w:semiHidden="0" w:uiPriority="73" w:unhideWhenUsed="0"/>
+    <w:lsdException w:name="Light Shading Accent 3" w:semiHidden="0" w:uiPriority="60" w:unhideWhenUsed="0"/>
+    <w:lsdException w:name="Light List Accent 3" w:semiHidden="0" w:uiPriority="61" w:unhideWhenUsed="0"/>
+    <w:lsdException w:name="Light Grid Accent 3" w:semiHidden="0" w:uiPriority="62" w:unhideWhenUsed="0"/>
+    <w:lsdException w:name="Medium Shading 1 Accent 3" w:semiHidden="0" w:uiPriority="63" w:unhideWhenUsed="0"/>
+    <w:lsdException w:name="Medium Shading 2 Accent 3" w:semiHidden="0" w:uiPriority="64" w:unhideWhenUsed="0"/>
+    <w:lsdException w:name="Medium List 1 Accent 3" w:semiHidden="0" w:uiPriority="65" w:unhideWhenUsed="0"/>
+    <w:lsdException w:name="Medium List 2 Accent 3" w:semiHidden="0" w:uiPriority="66" w:unhideWhenUsed="0"/>
+    <w:lsdException w:name="Medium Grid 1 Accent 3" w:semiHidden="0" w:uiPriority="67" w:unhideWhenUsed="0"/>
+    <w:lsdException w:name="Medium Grid 2 Accent 3" w:semiHidden="0" w:uiPriority="68" w:unhideWhenUsed="0"/>
+    <w:lsdException w:name="Medium Grid 3 Accent 3" w:semiHidden="0" w:uiPriority="69" w:unhideWhenUsed="0"/>
+    <w:lsdException w:name="Dark List Accent 3" w:semiHidden="0" w:uiPriority="70" w:unhideWhenUsed="0"/>
+    <w:lsdException w:name="Colorful Shading Accent 3" w:semiHidden="0" w:uiPriority="71" w:unhideWhenUsed="0"/>
+    <w:lsdException w:name="Colorful List Accent 3" w:semiHidden="0" w:uiPriority="72" w:unhideWhenUsed="0"/>
+    <w:lsdException w:name="Colorful Grid Accent 3" w:semiHidden="0" w:uiPriority="73" w:unhideWhenUsed="0"/>
+    <w:lsdException w:name="Light Shading Accent 4" w:semiHidden="0" w:uiPriority="60" w:unhideWhenUsed="0"/>
+    <w:lsdException w:name="Light List Accent 4" w:semiHidden="0" w:uiPriority="61" w:unhideWhenUsed="0"/>
+    <w:lsdException w:name="Light Grid Accent 4" w:semiHidden="0" w:uiPriority="62" w:unhideWhenUsed="0"/>
+    <w:lsdException w:name="Medium Shading 1 Accent 4" w:semiHidden="0" w:uiPriority="63" w:unhideWhenUsed="0"/>
+    <w:lsdException w:name="Medium Shading 2 Accent 4" w:semiHidden="0" w:uiPriority="64" w:unhideWhenUsed="0"/>
+    <w:lsdException w:name="Medium List 1 Accent 4" w:semiHidden="0" w:uiPriority="65" w:unhideWhenUsed="0"/>
+    <w:lsdException w:name="Medium List 2 Accent 4" w:semiHidden="0" w:uiPriority="66" w:unhideWhenUsed="0"/>
+    <w:lsdException w:name="Medium Grid 1 Accent 4" w:semiHidden="0" w:uiPriority="67" w:unhideWhenUsed="0"/>
+    <w:lsdException w:name="Medium Grid 2 Accent 4" w:semiHidden="0" w:uiPriority="68" w:unhideWhenUsed="0"/>
+    <w:lsdException w:name="Medium Grid 3 Accent 4" w:semiHidden="0" w:uiPriority="69" w:unhideWhenUsed="0"/>
+    <w:lsdException w:name="Dark List Accent 4" w:semiHidden="0" w:uiPriority="70" w:unhideWhenUsed="0"/>
+    <w:lsdException w:name="Colorful Shading Accent 4" w:semiHidden="0" w:uiPriority="71" w:unhideWhenUsed="0"/>
+    <w:lsdException w:name="Colorful List Accent 4" w:semiHidden="0" w:uiPriority="72" w:unhideWhenUsed="0"/>
+    <w:lsdException w:name="Colorful Grid Accent 4" w:semiHidden="0" w:uiPriority="73" w:unhideWhenUsed="0"/>
+    <w:lsdException w:name="Light Shading Accent 5" w:semiHidden="0" w:uiPriority="60" w:unhideWhenUsed="0"/>
+    <w:lsdException w:name="Light List Accent 5" w:semiHidden="0" w:uiPriority="61" w:unhideWhenUsed="0"/>
+    <w:lsdException w:name="Light Grid Accent 5" w:semiHidden="0" w:uiPriority="62" w:unhideWhenUsed="0"/>
+    <w:lsdException w:name="Medium Shading 1 Accent 5" w:semiHidden="0" w:uiPriority="63" w:unhideWhenUsed="0"/>
+    <w:lsdException w:name="Medium Shading 2 Accent 5" w:semiHidden="0" w:uiPriority="64" w:unhideWhenUsed="0"/>
+    <w:lsdException w:name="Medium List 1 Accent 5" w:semiHidden="0" w:uiPriority="65" w:unhideWhenUsed="0"/>
+    <w:lsdException w:name="Medium List 2 Accent 5" w:semiHidden="0" w:uiPriority="66" w:unhideWhenUsed="0"/>
+    <w:lsdException w:name="Medium Grid 1 Accent 5" w:semiHidden="0" w:uiPriority="67" w:unhideWhenUsed="0"/>
+    <w:lsdException w:name="Medium Grid 2 Accent 5" w:semiHidden="0" w:uiPriority="68" w:unhideWhenUsed="0"/>
+    <w:lsdException w:name="Medium Grid 3 Accent 5" w:semiHidden="0" w:uiPriority="69" w:unhideWhenUsed="0"/>
+    <w:lsdException w:name="Dark List Accent 5" w:semiHidden="0" w:uiPriority="70" w:unhideWhenUsed="0"/>
+    <w:lsdException w:name="Colorful Shading Accent 5" w:semiHidden="0" w:uiPriority="71" w:unhideWhenUsed="0"/>
+    <w:lsdException w:name="Colorful List Accent 5" w:semiHidden="0" w:uiPriority="72" w:unhideWhenUsed="0"/>
+    <w:lsdException w:name="Colorful Grid Accent 5" w:semiHidden="0" w:uiPriority="73" w:unhideWhenUsed="0"/>
+    <w:lsdException w:name="Light Shading Accent 6" w:semiHidden="0" w:uiPriority="60" w:unhideWhenUsed="0"/>
+    <w:lsdException w:name="Light List Accent 6" w:semiHidden="0" w:uiPriority="61" w:unhideWhenUsed="0"/>
+    <w:lsdException w:name="Light Grid Accent 6" w:semiHidden="0" w:uiPriority="62" w:unhideWhenUsed="0"/>
+    <w:lsdException w:name="Medium Shading 1 Accent 6" w:semiHidden="0" w:uiPriority="63" w:unhideWhenUsed="0"/>
+    <w:lsdException w:name="Medium Shading 2 Accent 6" w:semiHidden="0" w:uiPriority="64" w:unhideWhenUsed="0"/>
+    <w:lsdException w:name="Medium List 1 Accent 6" w:semiHidden="0" w:uiPriority="65" w:unhideWhenUsed="0"/>
+    <w:lsdException w:name="Medium List 2 Accent 6" w:semiHidden="0" w:uiPriority="66" w:unhideWhenUsed="0"/>
+    <w:lsdException w:name="Medium Grid 1 Accent 6" w:semiHidden="0" w:uiPriority="67" w:unhideWhenUsed="0"/>
+    <w:lsdException w:name="Medium Grid 2 Accent 6" w:semiHidden="0" w:uiPriority="68" w:unhideWhenUsed="0"/>
+    <w:lsdException w:name="Medium Grid 3 Accent 6" w:semiHidden="0" w:uiPriority="69" w:unhideWhenUsed="0"/>
+    <w:lsdException w:name="Dark List Accent 6" w:semiHidden="0" w:uiPriority="70" w:unhideWhenUsed="0"/>
+    <w:lsdException w:name="Colorful Shading Accent 6" w:semiHidden="0" w:uiPriority="71" w:unhideWhenUsed="0"/>
+    <w:lsdException w:name="Colorful List Accent 6" w:semiHidden="0" w:uiPriority="72" w:unhideWhenUsed="0"/>
+    <w:lsdException w:name="Colorful Grid Accent 6" w:semiHidden="0" w:uiPriority="73" w:unhideWhenUsed="0"/>
+    <w:lsdException w:name="Subtle Emphasis" w:semiHidden="0" w:uiPriority="19" w:unhideWhenUsed="0" w:qFormat="1"/>
+    <w:lsdException w:name="Intense Emphasis" w:semiHidden="0" w:uiPriority="21" w:unhideWhenUsed="0" w:qFormat="1"/>
+    <w:lsdException w:name="Subtle Reference" w:semiHidden="0" w:uiPriority="31" w:unhideWhenUsed="0" w:qFormat="1"/>
+    <w:lsdException w:name="Intense Reference" w:semiHidden="0" w:uiPriority="32" w:unhideWhenUsed="0" w:qFormat="1"/>
+    <w:lsdException w:name="Book Title" w:semiHidden="0" w:uiPriority="33" w:unhideWhenUsed="0" w:qFormat="1"/>
+    <w:lsdException w:name="Bibliography" w:uiPriority="37"/>
+    <w:lsdException w:name="TOC Heading" w:uiPriority="39" w:qFormat="1"/>
+  </w:latentStyles>
+  <w:style w:type="paragraph" w:default="1" w:styleId="Normal">
+    <w:name w:val="Normal"/>
+    <w:qFormat/>
+    <w:rsid w:val="007F26F9"/>
+    <w:rPr>
+      <w:sz w:val="24"/>
+      <w:szCs w:val="24"/>
+      <w:lang w:eastAsia="en-US"/>
+    </w:rPr>
+  </w:style>
+  <w:style w:type="character" w:default="1" w:styleId="DefaultParagraphFont">
+    <w:name w:val="Default Paragraph Font"/>
+    <w:uiPriority w:val="1"/>
+    <w:semiHidden/>
     <w:unhideWhenUsed/>
   </w:style>
   <w:style w:type="table" w:default="1" w:styleId="TableNormal">
@@ -11125,7 +12153,7 @@
 </file>
 
 <file path=customXml/itemProps1.xml><?xml version="1.0" encoding="utf-8"?>
-<ds:datastoreItem xmlns:ds="http://schemas.openxmlformats.org/officeDocument/2006/customXml" ds:itemID="{541FF672-B6F6-D745-96C5-59BF657DE960}">
+<ds:datastoreItem xmlns:ds="http://schemas.openxmlformats.org/officeDocument/2006/customXml" ds:itemID="{84948CFB-3C20-2D42-BA9A-C2DBEC0C86D7}">
   <ds:schemaRefs>
     <ds:schemaRef ds:uri="http://schemas.openxmlformats.org/officeDocument/2006/bibliography"/>
   </ds:schemaRefs>

</xml_diff>